<commit_message>
ammendments to util mapping
</commit_message>
<xml_diff>
--- a/manuscripts/manuscript.docx
+++ b/manuscripts/manuscript.docx
@@ -175,6 +175,14 @@
       <w:r>
         <w:lastRenderedPageBreak/>
         <w:t xml:space="preserve">mapped from three to five states, or the HRQL estimates need to be mapped from five to three states. </w:t>
+      </w:r>
+    </w:p>
+    <w:p>
+      <w:pPr>
+        <w:pStyle w:val="Heading2"/>
+      </w:pPr>
+      <w:r>
+        <w:t>Aim of the paper</w:t>
       </w:r>
     </w:p>
     <w:p>
@@ -922,58 +930,396 @@
         <w:jc w:val="both"/>
       </w:pPr>
       <w:r>
+        <w:t xml:space="preserve">This paper presents two examples of stochastic mapping: the first in which parameters, available at a seven state level of disaggregation, are mapped onto a three state schema; the second in which the seven states are mapped onto a five state schema. Both examples were developed when creating a DAM for an HTA </w:t>
+      </w:r>
+      <w:r>
+        <w:t>used to simulate the consequences of adopting a range of different diagnostic strategies for helping to determine whether patients with atrial fibrillation (AF) should be prescribed one of a number of poss</w:t>
+      </w:r>
+      <w:r>
+        <w:t>ible oral anticoagulants (OACs). OACs</w:t>
+      </w:r>
+      <w:r>
+        <w:t xml:space="preserve"> reduce the risk of AF-related stroke, but can have severe side effects, including a risk of intracranial </w:t>
+      </w:r>
+      <w:proofErr w:type="spellStart"/>
+      <w:r>
+        <w:t>heamorrhage</w:t>
+      </w:r>
+      <w:proofErr w:type="spellEnd"/>
+      <w:r>
+        <w:t xml:space="preserve"> (ICH) whose consequences can be as severe as stroke. </w:t>
+      </w:r>
+    </w:p>
+    <w:p>
+      <w:pPr>
+        <w:spacing w:line="480" w:lineRule="auto"/>
+        <w:jc w:val="both"/>
+      </w:pPr>
+      <w:r>
+        <w:t xml:space="preserve">The </w:t>
+      </w:r>
+      <w:r>
+        <w:t xml:space="preserve">outputs of this paper are two-fold: firstly, to present the two examples as examples of how stochastic mapping may be performed, with the purpose of encouraging other researchers to adopt similar approaches for similar problems within health technology assessments. Secondly, to present the results of these two examples as useful and important in their own right, as they help to make more recent and clinically relevant data on the treatment and consequences of stroke more easily applicable within DAMs. Although the second output could be considered ancillary to the first, both should be considered as important contributions: one methodological, the other substantive. </w:t>
+      </w:r>
+    </w:p>
+    <w:p>
+      <w:pPr>
+        <w:pStyle w:val="Heading2"/>
+      </w:pPr>
+      <w:r>
+        <w:t>Structure of manuscript</w:t>
+      </w:r>
+    </w:p>
+    <w:p>
+      <w:pPr>
+        <w:spacing w:line="480" w:lineRule="auto"/>
+        <w:jc w:val="both"/>
+      </w:pPr>
+      <w:r>
+        <w:t xml:space="preserve">The structure of this paper </w:t>
+      </w:r>
+      <w:r>
+        <w:t xml:space="preserve">is as follows: </w:t>
+      </w:r>
+      <w:r>
+        <w:t xml:space="preserve">The next section will describe the decision problem of the HTA for which the stochastic mappings, along with the rest of the DAM, were developed. It will describe the sources of data available and the reasons why using stochastic mapping to make use of more recent data was felt preferable to using much older data. The paper will next describe the methods used to perform the stochastic mapping, </w:t>
+      </w:r>
+      <w:r>
         <w:lastRenderedPageBreak/>
-        <w:t xml:space="preserve">This paper presents two examples of stochastic mapping: the first in which parameters, available at a seven state level of disaggregation, are mapped onto a three state schema; the second in which the seven states are mapped onto a five state schema. Both examples were developed when creating a DAM for an HTA </w:t>
-      </w:r>
-      <w:r>
-        <w:t xml:space="preserve">used to simulated the consequences of adopting a range of different diagnostic strategies for helping to determine whether patients with atrial fibrillation (AF) should be prescribed one of a number of possible oral anticoagulants (OACs), which reduce the risk of AF-related stroke, but can have severe side effects, including a risk of intracranial </w:t>
-      </w:r>
-      <w:proofErr w:type="spellStart"/>
-      <w:r>
-        <w:t>heamorrhage</w:t>
-      </w:r>
-      <w:proofErr w:type="spellEnd"/>
-      <w:r>
-        <w:t xml:space="preserve"> (ICH) whose consequences can be as severe as stroke. </w:t>
-      </w:r>
-    </w:p>
-    <w:p>
-      <w:pPr>
-        <w:spacing w:line="480" w:lineRule="auto"/>
-        <w:jc w:val="both"/>
-      </w:pPr>
-      <w:r>
-        <w:t xml:space="preserve">The aim of this paper is two-fold: firstly...  </w:t>
-      </w:r>
-    </w:p>
-    <w:p>
-      <w:pPr>
-        <w:spacing w:line="480" w:lineRule="auto"/>
-        <w:jc w:val="both"/>
-      </w:pPr>
-    </w:p>
-    <w:p>
-      <w:pPr>
-        <w:spacing w:line="480" w:lineRule="auto"/>
-        <w:jc w:val="both"/>
-      </w:pPr>
-    </w:p>
-    <w:p>
-      <w:pPr>
-        <w:spacing w:line="480" w:lineRule="auto"/>
-        <w:jc w:val="both"/>
-      </w:pPr>
-    </w:p>
-    <w:p>
-      <w:pPr>
-        <w:spacing w:line="480" w:lineRule="auto"/>
-        <w:jc w:val="both"/>
-      </w:pPr>
+        <w:t>together with the results of performing the mapping. The paper will conclude by comparing health-related quality of life (</w:t>
+      </w:r>
+      <w:proofErr w:type="spellStart"/>
+      <w:r>
+        <w:t>HRQoL</w:t>
+      </w:r>
+      <w:proofErr w:type="spellEnd"/>
+      <w:r>
+        <w:t>) estimates of independent and dependent stroke produced using stochastic mapping with previous estimates</w:t>
+      </w:r>
+      <w:r>
+        <w:t xml:space="preserve">; and by discussing the benefits and limitations of stochastic mapping. </w:t>
+      </w:r>
+    </w:p>
+    <w:p>
+      <w:pPr>
+        <w:pStyle w:val="Heading1"/>
+      </w:pPr>
+      <w:r>
+        <w:t>Background</w:t>
+      </w:r>
+    </w:p>
+    <w:p/>
+    <w:p>
+      <w:pPr>
+        <w:spacing w:line="480" w:lineRule="auto"/>
+        <w:ind w:left="720"/>
+        <w:jc w:val="both"/>
+      </w:pPr>
+      <w:r>
+        <w:t>The appraisal</w:t>
+      </w:r>
+    </w:p>
+    <w:p>
+      <w:pPr>
+        <w:spacing w:line="480" w:lineRule="auto"/>
+        <w:ind w:left="720" w:firstLine="720"/>
+        <w:jc w:val="both"/>
+      </w:pPr>
+      <w:r>
+        <w:t>The HTA decision problem</w:t>
+      </w:r>
+    </w:p>
+    <w:p>
+      <w:pPr>
+        <w:spacing w:line="480" w:lineRule="auto"/>
+        <w:ind w:left="720" w:firstLine="720"/>
+        <w:jc w:val="both"/>
+      </w:pPr>
+      <w:r>
+        <w:t>Disease logic</w:t>
+      </w:r>
+    </w:p>
+    <w:p>
+      <w:pPr>
+        <w:spacing w:line="480" w:lineRule="auto"/>
+        <w:ind w:left="720" w:firstLine="720"/>
+        <w:jc w:val="both"/>
+      </w:pPr>
+      <w:r>
+        <w:t>Treatment with OACs</w:t>
+      </w:r>
+    </w:p>
+    <w:p>
+      <w:pPr>
+        <w:spacing w:line="480" w:lineRule="auto"/>
+        <w:ind w:left="720"/>
+        <w:jc w:val="both"/>
+      </w:pPr>
+      <w:r>
+        <w:tab/>
+      </w:r>
+      <w:r>
+        <w:t>Balance of risks when using OACs</w:t>
+      </w:r>
+    </w:p>
+    <w:p>
+      <w:pPr>
+        <w:spacing w:line="480" w:lineRule="auto"/>
+        <w:ind w:left="720" w:firstLine="720"/>
+        <w:jc w:val="both"/>
+      </w:pPr>
+      <w:r>
+        <w:t>Need for effective diagnosis of those with greatest need</w:t>
+      </w:r>
+    </w:p>
+    <w:p>
+      <w:pPr>
+        <w:spacing w:line="480" w:lineRule="auto"/>
+        <w:ind w:left="720" w:firstLine="720"/>
+        <w:jc w:val="both"/>
+      </w:pPr>
+      <w:r>
+        <w:t>Importance of modelling costs and consequences both of major bleeding events, and of strokes</w:t>
+      </w:r>
+    </w:p>
+    <w:p>
+      <w:pPr>
+        <w:spacing w:line="480" w:lineRule="auto"/>
+        <w:ind w:left="720"/>
+        <w:jc w:val="both"/>
+      </w:pPr>
+      <w:r>
+        <w:t xml:space="preserve">The data available </w:t>
+      </w:r>
+    </w:p>
+    <w:p>
+      <w:pPr>
+        <w:spacing w:line="480" w:lineRule="auto"/>
+        <w:ind w:left="720" w:firstLine="576"/>
+        <w:jc w:val="both"/>
+      </w:pPr>
+      <w:r>
+        <w:t>Historic data in three states (Dead, independent, Dependent)</w:t>
+      </w:r>
+    </w:p>
+    <w:p>
+      <w:pPr>
+        <w:spacing w:line="480" w:lineRule="auto"/>
+        <w:ind w:left="720" w:firstLine="576"/>
+        <w:jc w:val="both"/>
+      </w:pPr>
+      <w:r>
+        <w:t>Cost data disaggregation</w:t>
+      </w:r>
+    </w:p>
+    <w:p>
+      <w:pPr>
+        <w:spacing w:line="480" w:lineRule="auto"/>
+        <w:ind w:left="720" w:firstLine="576"/>
+        <w:jc w:val="both"/>
+      </w:pPr>
+      <w:r>
+        <w:t>More recent data in seven states (</w:t>
+      </w:r>
+      <w:proofErr w:type="spellStart"/>
+      <w:r>
+        <w:t>mRS</w:t>
+      </w:r>
+      <w:proofErr w:type="spellEnd"/>
+      <w:r>
+        <w:t>)</w:t>
+      </w:r>
+    </w:p>
+    <w:p>
+      <w:pPr>
+        <w:spacing w:line="480" w:lineRule="auto"/>
+        <w:ind w:left="720" w:firstLine="576"/>
+        <w:jc w:val="both"/>
+      </w:pPr>
+      <w:r>
+        <w:t>Benefits of using more recent data</w:t>
+      </w:r>
+    </w:p>
+    <w:p>
+      <w:pPr>
+        <w:spacing w:line="480" w:lineRule="auto"/>
+        <w:ind w:left="720" w:firstLine="576"/>
+        <w:jc w:val="both"/>
+      </w:pPr>
+      <w:r>
+        <w:t xml:space="preserve">Benefits of using </w:t>
+      </w:r>
+      <w:proofErr w:type="spellStart"/>
+      <w:r>
+        <w:t>mRS</w:t>
+      </w:r>
+      <w:proofErr w:type="spellEnd"/>
+      <w:r>
+        <w:t xml:space="preserve"> to estimate consequences of both stroke and </w:t>
+      </w:r>
+      <w:proofErr w:type="spellStart"/>
+      <w:r>
+        <w:t>haemorrhage</w:t>
+      </w:r>
+      <w:proofErr w:type="spellEnd"/>
+    </w:p>
+    <w:p>
+      <w:pPr>
+        <w:spacing w:line="480" w:lineRule="auto"/>
+        <w:ind w:left="720" w:firstLine="576"/>
+        <w:jc w:val="both"/>
+      </w:pPr>
+      <w:r>
+        <w:t>Why simple mapping would be inadequate</w:t>
+      </w:r>
+    </w:p>
+    <w:p>
+      <w:pPr>
+        <w:pStyle w:val="Heading1"/>
+      </w:pPr>
+      <w:r>
+        <w:lastRenderedPageBreak/>
+        <w:t>Methods</w:t>
+      </w:r>
+    </w:p>
+    <w:p/>
+    <w:p>
+      <w:pPr>
+        <w:spacing w:line="480" w:lineRule="auto"/>
+        <w:jc w:val="both"/>
+      </w:pPr>
+      <w:proofErr w:type="gramStart"/>
+      <w:r>
+        <w:t>Methods :</w:t>
+      </w:r>
+      <w:proofErr w:type="gramEnd"/>
+      <w:r>
+        <w:t xml:space="preserve"> Stochastic mapping</w:t>
+      </w:r>
+    </w:p>
+    <w:p>
+      <w:pPr>
+        <w:spacing w:line="480" w:lineRule="auto"/>
+        <w:jc w:val="both"/>
+      </w:pPr>
+      <w:r>
+        <w:tab/>
+        <w:t>Stochastic mapping for stroke</w:t>
+      </w:r>
+    </w:p>
+    <w:p>
+      <w:pPr>
+        <w:spacing w:line="480" w:lineRule="auto"/>
+        <w:jc w:val="both"/>
+      </w:pPr>
+      <w:r>
+        <w:tab/>
+        <w:t>Stochastic mapping for ICH</w:t>
+      </w:r>
+    </w:p>
+    <w:p>
+      <w:pPr>
+        <w:pStyle w:val="Heading1"/>
+      </w:pPr>
+      <w:r>
+        <w:t>Results</w:t>
+      </w:r>
+    </w:p>
+    <w:p>
+      <w:pPr>
+        <w:spacing w:line="480" w:lineRule="auto"/>
+        <w:jc w:val="both"/>
+      </w:pPr>
+      <w:r>
+        <w:t xml:space="preserve">Results </w:t>
+      </w:r>
+    </w:p>
+    <w:p>
+      <w:pPr>
+        <w:spacing w:line="480" w:lineRule="auto"/>
+        <w:jc w:val="both"/>
+      </w:pPr>
+      <w:r>
+        <w:tab/>
+        <w:t>Stroke</w:t>
+      </w:r>
+    </w:p>
+    <w:p>
+      <w:pPr>
+        <w:spacing w:line="480" w:lineRule="auto"/>
+        <w:jc w:val="both"/>
+      </w:pPr>
+      <w:r>
+        <w:tab/>
+        <w:t>ICH</w:t>
+      </w:r>
+    </w:p>
+    <w:p>
+      <w:pPr>
+        <w:pStyle w:val="Heading1"/>
+      </w:pPr>
+      <w:r>
+        <w:t>Discussion</w:t>
+      </w:r>
+    </w:p>
+    <w:p>
+      <w:pPr>
+        <w:spacing w:line="480" w:lineRule="auto"/>
+        <w:jc w:val="both"/>
+      </w:pPr>
+      <w:r>
+        <w:t>Discussion</w:t>
+      </w:r>
+    </w:p>
+    <w:p>
+      <w:pPr>
+        <w:spacing w:line="480" w:lineRule="auto"/>
+        <w:jc w:val="both"/>
+      </w:pPr>
+      <w:r>
+        <w:tab/>
+        <w:t>Stroke – comparison with previous estimates</w:t>
+      </w:r>
+    </w:p>
+    <w:p>
+      <w:pPr>
+        <w:spacing w:line="480" w:lineRule="auto"/>
+        <w:jc w:val="both"/>
+      </w:pPr>
+      <w:r>
+        <w:tab/>
+        <w:t xml:space="preserve">Usual Sections (limitations, comparisons, implications </w:t>
+      </w:r>
+      <w:proofErr w:type="spellStart"/>
+      <w:r>
+        <w:t>etc</w:t>
+      </w:r>
+      <w:proofErr w:type="spellEnd"/>
+      <w:r>
+        <w:t>)</w:t>
+      </w:r>
+    </w:p>
+    <w:p>
+      <w:pPr>
+        <w:spacing w:line="480" w:lineRule="auto"/>
+        <w:jc w:val="both"/>
+      </w:pPr>
+    </w:p>
+    <w:p>
+      <w:pPr>
+        <w:spacing w:line="480" w:lineRule="auto"/>
+        <w:jc w:val="both"/>
+      </w:pPr>
+    </w:p>
+    <w:p>
+      <w:pPr>
+        <w:pStyle w:val="Heading1"/>
+      </w:pPr>
+      <w:r>
+        <w:t>OLDER STUFF BELOW</w:t>
+      </w:r>
       <w:bookmarkStart w:id="0" w:name="_GoBack"/>
       <w:bookmarkEnd w:id="0"/>
-      <w:r>
-        <w:t xml:space="preserve">The approach was developed and applied in the context of a health technology assessment for the National Institute for Health Research (NIHR). The next section will briefly describe the HTA, the economic model developed, the relevant outcome values required by the model and the data available to populate it. The description is intended to provide a motivating example and context to the development of the approach; however, it should be noted that the approach has applications much broader than the model in the HTA. </w:t>
-      </w:r>
     </w:p>
     <w:p>
       <w:pPr>
@@ -991,11 +1337,11 @@
         <w:jc w:val="both"/>
       </w:pPr>
       <w:r>
-        <w:t xml:space="preserve">A health economic model was needed which estimated the long-term outcomes of patients with atrial fibrillation (AF), a progressive condition which elevates stroke risk, under a range of treatment regimens. The specific technology under evaluation was transthoracic </w:t>
+        <w:t xml:space="preserve">A health economic model was needed which estimated the long-term outcomes of patients with atrial fibrillation (AF), a progressive condition which elevates stroke risk, under a range of treatment regimens. The specific technology under evaluation was transthoracic echocardiography, an imaging technology which can help identify a subgroup of AF patients with a particularly high risk of stroke, so that they can be prescribed oral anticoagulants (OACs) to reduce stroke risk at an earlier stage. The model comprises a short-term </w:t>
       </w:r>
       <w:r>
         <w:lastRenderedPageBreak/>
-        <w:t xml:space="preserve">echocardiography, an imaging technology which can help identify a subgroup of AF patients with a particularly high risk of stroke, so that they can be prescribed oral anticoagulants (OACs) to reduce stroke risk at an earlier stage. The model comprises a short-term diagnostic stage, in which an initial population of AF patients is divided into four diagnostic subgroups: false positives, false negatives, true positives and true negatives; the first two categories are forms of incorrect diagnoses, and the latter two are forms of correct diagnoses. Each diagnostic subgroup has a different long-term consequence to the healthcare provider (cost) and the patient (health), and so the long-term consequences for each of the four subgroups needed to be estimated in order for the downstream effects of the diagnostic technology to be evaluated.  </w:t>
+        <w:t xml:space="preserve">diagnostic stage, in which an initial population of AF patients is divided into four diagnostic subgroups: false positives, false negatives, true positives and true negatives; the first two categories are forms of incorrect diagnoses, and the latter two are forms of correct diagnoses. Each diagnostic subgroup has a different long-term consequence to the healthcare provider (cost) and the patient (health), and so the long-term consequences for each of the four subgroups needed to be estimated in order for the downstream effects of the diagnostic technology to be evaluated.  </w:t>
       </w:r>
     </w:p>
     <w:p>
@@ -1069,48 +1415,48 @@
         <w:t xml:space="preserve"> </w:t>
       </w:r>
       <w:r>
-        <w:t xml:space="preserve">at different ages, such as a stroke then later an </w:t>
+        <w:t xml:space="preserve">at different ages, such as a stroke then later an intracranial </w:t>
+      </w:r>
+      <w:proofErr w:type="spellStart"/>
+      <w:r>
+        <w:t>haemorrhage</w:t>
+      </w:r>
+      <w:proofErr w:type="spellEnd"/>
+      <w:proofErr w:type="gramStart"/>
+      <w:r>
+        <w:t>..</w:t>
+      </w:r>
+      <w:proofErr w:type="gramEnd"/>
+      <w:r>
+        <w:t xml:space="preserve"> Because of this, </w:t>
+      </w:r>
+      <w:proofErr w:type="spellStart"/>
+      <w:r>
+        <w:t>HRQoL</w:t>
+      </w:r>
+      <w:proofErr w:type="spellEnd"/>
+      <w:r>
+        <w:t xml:space="preserve"> multipliers rather than </w:t>
+      </w:r>
+      <w:proofErr w:type="spellStart"/>
+      <w:r>
+        <w:t>HRQoL</w:t>
+      </w:r>
+      <w:proofErr w:type="spellEnd"/>
+      <w:r>
+        <w:t xml:space="preserve"> decrements were applied when an event occurred, as they allow some adjustment of </w:t>
+      </w:r>
+      <w:proofErr w:type="spellStart"/>
+      <w:r>
+        <w:t>HRQoL</w:t>
+      </w:r>
+      <w:proofErr w:type="spellEnd"/>
+      <w:r>
+        <w:t xml:space="preserve"> event penalties to account for age, gender and clinical background. A multiplier will </w:t>
       </w:r>
       <w:r>
         <w:lastRenderedPageBreak/>
-        <w:t xml:space="preserve">intracranial </w:t>
-      </w:r>
-      <w:proofErr w:type="spellStart"/>
-      <w:r>
-        <w:t>haemorrhage</w:t>
-      </w:r>
-      <w:proofErr w:type="spellEnd"/>
-      <w:proofErr w:type="gramStart"/>
-      <w:r>
-        <w:t>..</w:t>
-      </w:r>
-      <w:proofErr w:type="gramEnd"/>
-      <w:r>
-        <w:t xml:space="preserve"> Because of this, </w:t>
-      </w:r>
-      <w:proofErr w:type="spellStart"/>
-      <w:r>
-        <w:t>HRQoL</w:t>
-      </w:r>
-      <w:proofErr w:type="spellEnd"/>
-      <w:r>
-        <w:t xml:space="preserve"> multipliers rather than </w:t>
-      </w:r>
-      <w:proofErr w:type="spellStart"/>
-      <w:r>
-        <w:t>HRQoL</w:t>
-      </w:r>
-      <w:proofErr w:type="spellEnd"/>
-      <w:r>
-        <w:t xml:space="preserve"> decrements were applied when an event occurred, as they allow some adjustment of </w:t>
-      </w:r>
-      <w:proofErr w:type="spellStart"/>
-      <w:r>
-        <w:t>HRQoL</w:t>
-      </w:r>
-      <w:proofErr w:type="spellEnd"/>
-      <w:r>
-        <w:t xml:space="preserve"> event penalties to account for age, gender and clinical background. A multiplier will also never lead </w:t>
+        <w:t xml:space="preserve">also never lead </w:t>
       </w:r>
       <w:proofErr w:type="gramStart"/>
       <w:r>
@@ -1217,35 +1563,35 @@
       </w:r>
       <w:proofErr w:type="spellEnd"/>
       <w:r>
-        <w:t xml:space="preserve"> </w:t>
+        <w:t xml:space="preserve"> effects of stroke: estimates from a relatively old study, in which </w:t>
+      </w:r>
+      <w:proofErr w:type="spellStart"/>
+      <w:r>
+        <w:t>HRQoL</w:t>
+      </w:r>
+      <w:proofErr w:type="spellEnd"/>
+      <w:r>
+        <w:t xml:space="preserve"> was reported separately for dependent and independent level stroke; and estimates from a newer study, in which </w:t>
+      </w:r>
+      <w:proofErr w:type="spellStart"/>
+      <w:r>
+        <w:t>HRQoL</w:t>
+      </w:r>
+      <w:proofErr w:type="spellEnd"/>
+      <w:r>
+        <w:t xml:space="preserve"> was reported by modified Rankin Scale (</w:t>
+      </w:r>
+      <w:proofErr w:type="spellStart"/>
+      <w:r>
+        <w:t>mRS</w:t>
+      </w:r>
+      <w:proofErr w:type="spellEnd"/>
+      <w:r>
+        <w:t xml:space="preserve">), a clinical scale with six </w:t>
       </w:r>
       <w:r>
         <w:lastRenderedPageBreak/>
-        <w:t xml:space="preserve">effects of stroke: estimates from a relatively old study, in which </w:t>
-      </w:r>
-      <w:proofErr w:type="spellStart"/>
-      <w:r>
-        <w:t>HRQoL</w:t>
-      </w:r>
-      <w:proofErr w:type="spellEnd"/>
-      <w:r>
-        <w:t xml:space="preserve"> was reported separately for dependent and independent level stroke; and estimates from a newer study, in which </w:t>
-      </w:r>
-      <w:proofErr w:type="spellStart"/>
-      <w:r>
-        <w:t>HRQoL</w:t>
-      </w:r>
-      <w:proofErr w:type="spellEnd"/>
-      <w:r>
-        <w:t xml:space="preserve"> was reported by modified Rankin Scale (</w:t>
-      </w:r>
-      <w:proofErr w:type="spellStart"/>
-      <w:r>
-        <w:t>mRS</w:t>
-      </w:r>
-      <w:proofErr w:type="spellEnd"/>
-      <w:r>
-        <w:t>), a clinical scale with six discrete levels (</w:t>
+        <w:t>discrete levels (</w:t>
       </w:r>
       <w:proofErr w:type="spellStart"/>
       <w:r>
@@ -2927,6 +3273,7 @@
     </w:p>
     <w:p/>
     <w:sectPr>
+      <w:footerReference w:type="default" r:id="rId9"/>
       <w:pgSz w:w="11906" w:h="16838"/>
       <w:pgMar w:top="1440" w:right="1440" w:bottom="1440" w:left="1440" w:header="708" w:footer="708" w:gutter="0"/>
       <w:cols w:space="708"/>
@@ -3301,6 +3648,97 @@
     </w:p>
   </w:comment>
 </w:comments>
+</file>
+
+<file path=word/endnotes.xml><?xml version="1.0" encoding="utf-8"?>
+<w:endnotes xmlns:wpc="http://schemas.microsoft.com/office/word/2010/wordprocessingCanvas" xmlns:mc="http://schemas.openxmlformats.org/markup-compatibility/2006" xmlns:o="urn:schemas-microsoft-com:office:office" xmlns:r="http://schemas.openxmlformats.org/officeDocument/2006/relationships" xmlns:m="http://schemas.openxmlformats.org/officeDocument/2006/math" xmlns:v="urn:schemas-microsoft-com:vml" xmlns:wp14="http://schemas.microsoft.com/office/word/2010/wordprocessingDrawing" xmlns:wp="http://schemas.openxmlformats.org/drawingml/2006/wordprocessingDrawing" xmlns:w10="urn:schemas-microsoft-com:office:word" xmlns:w="http://schemas.openxmlformats.org/wordprocessingml/2006/main" xmlns:w14="http://schemas.microsoft.com/office/word/2010/wordml" xmlns:wpg="http://schemas.microsoft.com/office/word/2010/wordprocessingGroup" xmlns:wpi="http://schemas.microsoft.com/office/word/2010/wordprocessingInk" xmlns:wne="http://schemas.microsoft.com/office/word/2006/wordml" xmlns:wps="http://schemas.microsoft.com/office/word/2010/wordprocessingShape" mc:Ignorable="w14 wp14">
+  <w:endnote w:type="separator" w:id="-1">
+    <w:p>
+      <w:r>
+        <w:separator/>
+      </w:r>
+    </w:p>
+  </w:endnote>
+  <w:endnote w:type="continuationSeparator" w:id="0">
+    <w:p>
+      <w:r>
+        <w:continuationSeparator/>
+      </w:r>
+    </w:p>
+  </w:endnote>
+</w:endnotes>
+</file>
+
+<file path=word/footer1.xml><?xml version="1.0" encoding="utf-8"?>
+<w:ftr xmlns:wpc="http://schemas.microsoft.com/office/word/2010/wordprocessingCanvas" xmlns:mc="http://schemas.openxmlformats.org/markup-compatibility/2006" xmlns:o="urn:schemas-microsoft-com:office:office" xmlns:r="http://schemas.openxmlformats.org/officeDocument/2006/relationships" xmlns:m="http://schemas.openxmlformats.org/officeDocument/2006/math" xmlns:v="urn:schemas-microsoft-com:vml" xmlns:wp14="http://schemas.microsoft.com/office/word/2010/wordprocessingDrawing" xmlns:wp="http://schemas.openxmlformats.org/drawingml/2006/wordprocessingDrawing" xmlns:w10="urn:schemas-microsoft-com:office:word" xmlns:w="http://schemas.openxmlformats.org/wordprocessingml/2006/main" xmlns:w14="http://schemas.microsoft.com/office/word/2010/wordml" xmlns:wpg="http://schemas.microsoft.com/office/word/2010/wordprocessingGroup" xmlns:wpi="http://schemas.microsoft.com/office/word/2010/wordprocessingInk" xmlns:wne="http://schemas.microsoft.com/office/word/2006/wordml" xmlns:wps="http://schemas.microsoft.com/office/word/2010/wordprocessingShape" mc:Ignorable="w14 wp14">
+  <w:sdt>
+    <w:sdtPr>
+      <w:id w:val="92368522"/>
+      <w:docPartObj>
+        <w:docPartGallery w:val="Page Numbers (Bottom of Page)"/>
+        <w:docPartUnique/>
+      </w:docPartObj>
+    </w:sdtPr>
+    <w:sdtEndPr>
+      <w:rPr>
+        <w:noProof/>
+      </w:rPr>
+    </w:sdtEndPr>
+    <w:sdtContent>
+      <w:p>
+        <w:pPr>
+          <w:pStyle w:val="Footer"/>
+          <w:jc w:val="center"/>
+        </w:pPr>
+        <w:r>
+          <w:fldChar w:fldCharType="begin"/>
+        </w:r>
+        <w:r>
+          <w:instrText xml:space="preserve"> PAGE   \* MERGEFORMAT </w:instrText>
+        </w:r>
+        <w:r>
+          <w:fldChar w:fldCharType="separate"/>
+        </w:r>
+        <w:r>
+          <w:rPr>
+            <w:noProof/>
+          </w:rPr>
+          <w:t>5</w:t>
+        </w:r>
+        <w:r>
+          <w:rPr>
+            <w:noProof/>
+          </w:rPr>
+          <w:fldChar w:fldCharType="end"/>
+        </w:r>
+      </w:p>
+    </w:sdtContent>
+  </w:sdt>
+  <w:p>
+    <w:pPr>
+      <w:pStyle w:val="Footer"/>
+    </w:pPr>
+  </w:p>
+</w:ftr>
+</file>
+
+<file path=word/footnotes.xml><?xml version="1.0" encoding="utf-8"?>
+<w:footnotes xmlns:wpc="http://schemas.microsoft.com/office/word/2010/wordprocessingCanvas" xmlns:mc="http://schemas.openxmlformats.org/markup-compatibility/2006" xmlns:o="urn:schemas-microsoft-com:office:office" xmlns:r="http://schemas.openxmlformats.org/officeDocument/2006/relationships" xmlns:m="http://schemas.openxmlformats.org/officeDocument/2006/math" xmlns:v="urn:schemas-microsoft-com:vml" xmlns:wp14="http://schemas.microsoft.com/office/word/2010/wordprocessingDrawing" xmlns:wp="http://schemas.openxmlformats.org/drawingml/2006/wordprocessingDrawing" xmlns:w10="urn:schemas-microsoft-com:office:word" xmlns:w="http://schemas.openxmlformats.org/wordprocessingml/2006/main" xmlns:w14="http://schemas.microsoft.com/office/word/2010/wordml" xmlns:wpg="http://schemas.microsoft.com/office/word/2010/wordprocessingGroup" xmlns:wpi="http://schemas.microsoft.com/office/word/2010/wordprocessingInk" xmlns:wne="http://schemas.microsoft.com/office/word/2006/wordml" xmlns:wps="http://schemas.microsoft.com/office/word/2010/wordprocessingShape" mc:Ignorable="w14 wp14">
+  <w:footnote w:type="separator" w:id="-1">
+    <w:p>
+      <w:r>
+        <w:separator/>
+      </w:r>
+    </w:p>
+  </w:footnote>
+  <w:footnote w:type="continuationSeparator" w:id="0">
+    <w:p>
+      <w:r>
+        <w:continuationSeparator/>
+      </w:r>
+    </w:p>
+  </w:footnote>
+</w:footnotes>
 </file>
 
 <file path=word/numbering.xml><?xml version="1.0" encoding="utf-8"?>
@@ -4259,6 +4697,60 @@
       <w:szCs w:val="18"/>
     </w:rPr>
   </w:style>
+  <w:style w:type="paragraph" w:styleId="Header">
+    <w:name w:val="header"/>
+    <w:basedOn w:val="Normal"/>
+    <w:link w:val="HeaderChar"/>
+    <w:uiPriority w:val="99"/>
+    <w:unhideWhenUsed/>
+    <w:rsid w:val="005B5638"/>
+    <w:pPr>
+      <w:tabs>
+        <w:tab w:val="center" w:pos="4513"/>
+        <w:tab w:val="right" w:pos="9026"/>
+      </w:tabs>
+    </w:pPr>
+  </w:style>
+  <w:style w:type="character" w:customStyle="1" w:styleId="HeaderChar">
+    <w:name w:val="Header Char"/>
+    <w:basedOn w:val="DefaultParagraphFont"/>
+    <w:link w:val="Header"/>
+    <w:uiPriority w:val="99"/>
+    <w:rsid w:val="005B5638"/>
+    <w:rPr>
+      <w:rFonts w:eastAsiaTheme="minorEastAsia"/>
+      <w:sz w:val="24"/>
+      <w:szCs w:val="24"/>
+      <w:lang w:val="en-US"/>
+    </w:rPr>
+  </w:style>
+  <w:style w:type="paragraph" w:styleId="Footer">
+    <w:name w:val="footer"/>
+    <w:basedOn w:val="Normal"/>
+    <w:link w:val="FooterChar"/>
+    <w:uiPriority w:val="99"/>
+    <w:unhideWhenUsed/>
+    <w:rsid w:val="005B5638"/>
+    <w:pPr>
+      <w:tabs>
+        <w:tab w:val="center" w:pos="4513"/>
+        <w:tab w:val="right" w:pos="9026"/>
+      </w:tabs>
+    </w:pPr>
+  </w:style>
+  <w:style w:type="character" w:customStyle="1" w:styleId="FooterChar">
+    <w:name w:val="Footer Char"/>
+    <w:basedOn w:val="DefaultParagraphFont"/>
+    <w:link w:val="Footer"/>
+    <w:uiPriority w:val="99"/>
+    <w:rsid w:val="005B5638"/>
+    <w:rPr>
+      <w:rFonts w:eastAsiaTheme="minorEastAsia"/>
+      <w:sz w:val="24"/>
+      <w:szCs w:val="24"/>
+      <w:lang w:val="en-US"/>
+    </w:rPr>
+  </w:style>
 </w:styles>
 </file>
 
@@ -4997,6 +5489,60 @@
       <w:color w:val="4F81BD" w:themeColor="accent1"/>
       <w:sz w:val="18"/>
       <w:szCs w:val="18"/>
+    </w:rPr>
+  </w:style>
+  <w:style w:type="paragraph" w:styleId="Header">
+    <w:name w:val="header"/>
+    <w:basedOn w:val="Normal"/>
+    <w:link w:val="HeaderChar"/>
+    <w:uiPriority w:val="99"/>
+    <w:unhideWhenUsed/>
+    <w:rsid w:val="005B5638"/>
+    <w:pPr>
+      <w:tabs>
+        <w:tab w:val="center" w:pos="4513"/>
+        <w:tab w:val="right" w:pos="9026"/>
+      </w:tabs>
+    </w:pPr>
+  </w:style>
+  <w:style w:type="character" w:customStyle="1" w:styleId="HeaderChar">
+    <w:name w:val="Header Char"/>
+    <w:basedOn w:val="DefaultParagraphFont"/>
+    <w:link w:val="Header"/>
+    <w:uiPriority w:val="99"/>
+    <w:rsid w:val="005B5638"/>
+    <w:rPr>
+      <w:rFonts w:eastAsiaTheme="minorEastAsia"/>
+      <w:sz w:val="24"/>
+      <w:szCs w:val="24"/>
+      <w:lang w:val="en-US"/>
+    </w:rPr>
+  </w:style>
+  <w:style w:type="paragraph" w:styleId="Footer">
+    <w:name w:val="footer"/>
+    <w:basedOn w:val="Normal"/>
+    <w:link w:val="FooterChar"/>
+    <w:uiPriority w:val="99"/>
+    <w:unhideWhenUsed/>
+    <w:rsid w:val="005B5638"/>
+    <w:pPr>
+      <w:tabs>
+        <w:tab w:val="center" w:pos="4513"/>
+        <w:tab w:val="right" w:pos="9026"/>
+      </w:tabs>
+    </w:pPr>
+  </w:style>
+  <w:style w:type="character" w:customStyle="1" w:styleId="FooterChar">
+    <w:name w:val="Footer Char"/>
+    <w:basedOn w:val="DefaultParagraphFont"/>
+    <w:link w:val="Footer"/>
+    <w:uiPriority w:val="99"/>
+    <w:rsid w:val="005B5638"/>
+    <w:rPr>
+      <w:rFonts w:eastAsiaTheme="minorEastAsia"/>
+      <w:sz w:val="24"/>
+      <w:szCs w:val="24"/>
+      <w:lang w:val="en-US"/>
     </w:rPr>
   </w:style>
 </w:styles>

</xml_diff>

<commit_message>
add more to manuscript - TTE and AF background
</commit_message>
<xml_diff>
--- a/manuscripts/manuscript.docx
+++ b/manuscripts/manuscript.docx
@@ -1012,80 +1012,296 @@
     <w:p>
       <w:pPr>
         <w:spacing w:line="480" w:lineRule="auto"/>
-        <w:ind w:left="720"/>
-        <w:jc w:val="both"/>
-      </w:pPr>
-      <w:r>
-        <w:t>The appraisal</w:t>
-      </w:r>
-    </w:p>
-    <w:p>
-      <w:pPr>
-        <w:spacing w:line="480" w:lineRule="auto"/>
-        <w:ind w:left="720" w:firstLine="720"/>
-        <w:jc w:val="both"/>
-      </w:pPr>
-      <w:r>
-        <w:t>The HTA decision problem</w:t>
-      </w:r>
-    </w:p>
-    <w:p>
-      <w:pPr>
-        <w:spacing w:line="480" w:lineRule="auto"/>
-        <w:ind w:left="720" w:firstLine="720"/>
-        <w:jc w:val="both"/>
-      </w:pPr>
-      <w:r>
-        <w:t>Disease logic</w:t>
-      </w:r>
-    </w:p>
-    <w:p>
-      <w:pPr>
-        <w:spacing w:line="480" w:lineRule="auto"/>
-        <w:ind w:left="720" w:firstLine="720"/>
-        <w:jc w:val="both"/>
-      </w:pPr>
-      <w:r>
-        <w:t>Treatment with OACs</w:t>
-      </w:r>
-    </w:p>
-    <w:p>
-      <w:pPr>
-        <w:spacing w:line="480" w:lineRule="auto"/>
-        <w:ind w:left="720"/>
-        <w:jc w:val="both"/>
-      </w:pPr>
-      <w:r>
-        <w:tab/>
-      </w:r>
-      <w:r>
-        <w:t>Balance of risks when using OACs</w:t>
-      </w:r>
-    </w:p>
-    <w:p>
-      <w:pPr>
-        <w:spacing w:line="480" w:lineRule="auto"/>
-        <w:ind w:left="720" w:firstLine="720"/>
-        <w:jc w:val="both"/>
-      </w:pPr>
-      <w:r>
-        <w:t>Need for effective diagnosis of those with greatest need</w:t>
-      </w:r>
-    </w:p>
-    <w:p>
-      <w:pPr>
-        <w:spacing w:line="480" w:lineRule="auto"/>
-        <w:ind w:left="720" w:firstLine="720"/>
-        <w:jc w:val="both"/>
-      </w:pPr>
-      <w:r>
-        <w:t>Importance of modelling costs and consequences both of major bleeding events, and of strokes</w:t>
-      </w:r>
-    </w:p>
-    <w:p>
-      <w:pPr>
-        <w:spacing w:line="480" w:lineRule="auto"/>
-        <w:ind w:left="720"/>
+        <w:jc w:val="both"/>
+      </w:pPr>
+      <w:r>
+        <w:t xml:space="preserve">The stochastic mappings were performed in order to make use of particular sources of data in a DAM created to help evaluate the cost-effectiveness of conducting a transthoracic echocardiography (TTE) on some patients with atrial fibrillation (AF), in order to help determine whether these patients should then be prescribed an oral anti-coagulant (OAC), such as warfarin, </w:t>
+      </w:r>
+      <w:proofErr w:type="spellStart"/>
+      <w:r>
+        <w:t>rivararoxaban</w:t>
+      </w:r>
+      <w:proofErr w:type="spellEnd"/>
+      <w:r>
+        <w:t xml:space="preserve">, or </w:t>
+      </w:r>
+      <w:proofErr w:type="spellStart"/>
+      <w:r>
+        <w:t>dabigatran</w:t>
+      </w:r>
+      <w:proofErr w:type="spellEnd"/>
+      <w:r>
+        <w:t xml:space="preserve">. [REFs] </w:t>
+      </w:r>
+    </w:p>
+    <w:p>
+      <w:pPr>
+        <w:spacing w:line="480" w:lineRule="auto"/>
+        <w:jc w:val="both"/>
+      </w:pPr>
+      <w:r>
+        <w:t xml:space="preserve">AF is a progressive condition and patients with AF have slightly reduced HRQL as a result; however it is mainly of concern to clinicians as a risk factor for stroke, which even when not fatal can be devastating to patient quality of life, causing severe disability that require round-the-clock care. OACs reduce the risk of stroke, but through their mechanism of action increase the risk of major bleeding events, including intracranial </w:t>
+      </w:r>
+      <w:proofErr w:type="spellStart"/>
+      <w:r>
+        <w:t>haemorrhages</w:t>
+      </w:r>
+      <w:proofErr w:type="spellEnd"/>
+      <w:r>
+        <w:t xml:space="preserve"> (ICH)</w:t>
+      </w:r>
+      <w:r>
+        <w:t xml:space="preserve">, </w:t>
+      </w:r>
+      <w:proofErr w:type="gramStart"/>
+      <w:r>
+        <w:t>whose</w:t>
+      </w:r>
+      <w:proofErr w:type="gramEnd"/>
+      <w:r>
+        <w:t xml:space="preserve"> disabling effects can be as severe as those of stroke. </w:t>
+      </w:r>
+    </w:p>
+    <w:p>
+      <w:pPr>
+        <w:spacing w:line="480" w:lineRule="auto"/>
+        <w:jc w:val="both"/>
+      </w:pPr>
+      <w:r>
+        <w:t xml:space="preserve">Although each OAC </w:t>
+      </w:r>
+      <w:r>
+        <w:t xml:space="preserve">has a different profile in terms of cost, clinical effectiveness and risk, in each case the decision to prescribe an OAC involves weighing up the consequences of prescribing the treatment against the consequences of not doing so. These consequences can be divided into cost consequences and health consequences; both cost and health consequences can then be further divided into direct and indirect consequences. The DAM estimates the cost-effectiveness of using TTE to inform the decision to prescribe an OAC by </w:t>
+      </w:r>
+      <w:r>
+        <w:t xml:space="preserve">simulating the long-term patient HRQL, and associated treatment costs, that follow from </w:t>
+      </w:r>
+      <w:r>
+        <w:lastRenderedPageBreak/>
+        <w:t xml:space="preserve">making either the correct or the incorrect decision about whether to prescribe the OAC following the TTE. </w:t>
+      </w:r>
+    </w:p>
+    <w:p>
+      <w:pPr>
+        <w:spacing w:line="480" w:lineRule="auto"/>
+        <w:jc w:val="both"/>
+      </w:pPr>
+      <w:r>
+        <w:t xml:space="preserve">There are two reasons why not all patients with a diagnosis of AF receive OACs: financial costs, risk of adverse events. Of the three OACs, warfarin is the longest established and is available as a generic drug, so the direct drug costs are lowest. However, the dosage of warfarin needs to be regularly adjusted in order to maintain an optimal international </w:t>
+      </w:r>
+      <w:proofErr w:type="spellStart"/>
+      <w:r>
+        <w:t>normalised</w:t>
+      </w:r>
+      <w:proofErr w:type="spellEnd"/>
+      <w:r>
+        <w:t xml:space="preserve"> ratio (INR)</w:t>
+      </w:r>
+      <w:r>
+        <w:t xml:space="preserve">, and the INR can only be determined through regular blood testing, which imposes additional costs on the use of this kind of OAC. Newer OACs like </w:t>
+      </w:r>
+      <w:proofErr w:type="spellStart"/>
+      <w:r>
+        <w:t>dabigatran</w:t>
+      </w:r>
+      <w:proofErr w:type="spellEnd"/>
+      <w:r>
+        <w:t xml:space="preserve"> and </w:t>
+      </w:r>
+      <w:proofErr w:type="spellStart"/>
+      <w:r>
+        <w:t>rivaroxiban</w:t>
+      </w:r>
+      <w:proofErr w:type="spellEnd"/>
+      <w:r>
+        <w:t>, although currently under patent and thus carrying high direct treatment costs, do not require such monitoring, and so eventually their costs can be expected to be lower.</w:t>
+      </w:r>
+      <w:r>
+        <w:t xml:space="preserve"> Anyone who takes an OAC can be expected to have an increased risk of ICH as a result, but only patients with a substantial initial risk of stroke will the stroke risk reduction caused by the OAC treatment be great enough for the clinical benefits to outweigh the clinical harm. This trade-off, between benefits and harms, is at the core of the DAM developed.</w:t>
+      </w:r>
+    </w:p>
+    <w:p>
+      <w:pPr>
+        <w:spacing w:line="480" w:lineRule="auto"/>
+        <w:jc w:val="both"/>
+      </w:pPr>
+      <w:r>
+        <w:t>The evaluation of diagnostic technologies involves imagining a heterogeneous clinical population comprised of two homogenous sub-populations</w:t>
+      </w:r>
+      <w:r>
+        <w:t>:</w:t>
+      </w:r>
+      <w:r>
+        <w:t xml:space="preserve"> </w:t>
+      </w:r>
+      <w:r>
+        <w:t xml:space="preserve">high risk (HR) patients and low risk (LR) patients. HR patients </w:t>
+      </w:r>
+      <w:r>
+        <w:rPr>
+          <w:i/>
+        </w:rPr>
+        <w:t>should</w:t>
+      </w:r>
+      <w:r>
+        <w:t xml:space="preserve"> receive additional treatment, as for them the benefits of the treatment outweigh the additional risks of the treatment; in contrast LR patients </w:t>
+      </w:r>
+      <w:r>
+        <w:rPr>
+          <w:i/>
+        </w:rPr>
+        <w:t xml:space="preserve">should not </w:t>
+      </w:r>
+      <w:r>
+        <w:t xml:space="preserve">receive additional treatment as for them the treatment risks outweigh the benefits. Clinicians encounter a stream of patients drawn from the heterogeneous population and </w:t>
+      </w:r>
+      <w:proofErr w:type="spellStart"/>
+      <w:r>
+        <w:t>categorise</w:t>
+      </w:r>
+      <w:proofErr w:type="spellEnd"/>
+      <w:r>
+        <w:t xml:space="preserve"> each </w:t>
+      </w:r>
+      <w:r>
+        <w:t xml:space="preserve">particular patient </w:t>
+      </w:r>
+      <w:r>
+        <w:t xml:space="preserve">as </w:t>
+      </w:r>
+      <w:r>
+        <w:t xml:space="preserve">a member of the HR or the LR sub-population. The clinicians can either be correct or incorrect in their </w:t>
+      </w:r>
+      <w:r>
+        <w:t xml:space="preserve">diagnosis; they are </w:t>
+      </w:r>
+      <w:r>
+        <w:lastRenderedPageBreak/>
+        <w:t xml:space="preserve">correct if HR patients are </w:t>
+      </w:r>
+      <w:proofErr w:type="spellStart"/>
+      <w:r>
+        <w:t>categorised</w:t>
+      </w:r>
+      <w:proofErr w:type="spellEnd"/>
+      <w:r>
+        <w:t xml:space="preserve"> as HR, or LR patients are </w:t>
+      </w:r>
+      <w:proofErr w:type="spellStart"/>
+      <w:r>
+        <w:t>categorised</w:t>
+      </w:r>
+      <w:proofErr w:type="spellEnd"/>
+      <w:r>
+        <w:t xml:space="preserve"> as LR; they are incorrect if HR patients are </w:t>
+      </w:r>
+      <w:proofErr w:type="spellStart"/>
+      <w:r>
+        <w:t>categorised</w:t>
+      </w:r>
+      <w:proofErr w:type="spellEnd"/>
+      <w:r>
+        <w:t xml:space="preserve"> as LR, or LR patients are </w:t>
+      </w:r>
+      <w:proofErr w:type="spellStart"/>
+      <w:r>
+        <w:t>categorised</w:t>
+      </w:r>
+      <w:proofErr w:type="spellEnd"/>
+      <w:r>
+        <w:t xml:space="preserve"> as HR. </w:t>
+      </w:r>
+    </w:p>
+    <w:p>
+      <w:pPr>
+        <w:spacing w:line="480" w:lineRule="auto"/>
+        <w:jc w:val="both"/>
+      </w:pPr>
+      <w:r>
+        <w:t xml:space="preserve">In the standard terminology of diagnostic evaluations, HR patients correctly identified as such are known as true positives (TPs), and LR patients correctly identified as are known as true negatives (TNs); conversely, HR patients incorrectly diagnosed as LR are known as false negatives (FNs), and LR patients incorrectly diagnosed as HR are known as false positives (FPs). From the perspective of the DAM, the outcome of performing a diagnostic assessment is therefore to convert a heterogeneous population into four distinct homogenous populations: TPs, TNs, FPs and FNs. </w:t>
+      </w:r>
+      <w:r>
+        <w:t xml:space="preserve">Each of these four groups is different in terms of their expected HRQL, risk profile and associated costs of treatment over the long term. AF is a progressive condition, and so when producing a long-term simulation of the patient experience the effect that ageing has on the condition should also be modelled. </w:t>
+      </w:r>
+    </w:p>
+    <w:p>
+      <w:pPr>
+        <w:spacing w:line="480" w:lineRule="auto"/>
+        <w:jc w:val="both"/>
+      </w:pPr>
+      <w:r>
+        <w:t>The process of deciding between any two diagnostic technologies – in this case the decision to use or not use TTE – thus requires simulating the long-term patient experience</w:t>
+      </w:r>
+      <w:r>
+        <w:t xml:space="preserve">s of TPs, TNs, FPs and FNs. Different diagnostic technologies ‘generate’ different admixtures of the four patient groups – more sensitive diagnostics generating more TPs and fewer FNs, more specific diagnostics generating more TNs and fewer FPs – and it is through these changes in admixtures, leading to different expected long-term outcomes, that a diagnostic technology that is more expensive and detrimental to a patient’s HRQL in the short term can still be more clinically effective and cost-saving overall. </w:t>
+      </w:r>
+    </w:p>
+    <w:p>
+      <w:pPr>
+        <w:spacing w:line="480" w:lineRule="auto"/>
+        <w:jc w:val="both"/>
+      </w:pPr>
+      <w:r>
+        <w:t>Given the above, it is therefore very important to be able to develop a long-term model which can simulate the long-term outcomes of TPs, TNs, FPs and FNs</w:t>
+      </w:r>
+      <w:r>
+        <w:t>:</w:t>
+      </w:r>
+      <w:r>
+        <w:t xml:space="preserve"> in terms of HRQLs, costs, and event risks</w:t>
+      </w:r>
+      <w:r>
+        <w:t xml:space="preserve">. The long-term model should be able to model each of the four patient subgroups in a consistent way, changing only those parameters – ongoing cost, risk </w:t>
+      </w:r>
+      <w:r>
+        <w:lastRenderedPageBreak/>
+        <w:t xml:space="preserve">of bleeding events, risk of stroke – that can be expected to change between groups, </w:t>
+      </w:r>
+      <w:r>
+        <w:t>and</w:t>
+      </w:r>
+      <w:r>
+        <w:t xml:space="preserve"> otherwise applying the same treatment strategy and underlying </w:t>
+      </w:r>
+      <w:r>
+        <w:t xml:space="preserve">disease logic to all patients. </w:t>
+      </w:r>
+    </w:p>
+    <w:p>
+      <w:pPr>
+        <w:spacing w:line="480" w:lineRule="auto"/>
+        <w:jc w:val="both"/>
+      </w:pPr>
+      <w:r>
+        <w:t xml:space="preserve">Because both strokes and ICHs represent potentially fatal and otherwise often severely disabling consequences of disruptions to blood flow in the brain, it was felt important to be able to estimate the risks and consequences of different outcomes that follow either ICH or stroke using data collected on the same patient population. If one clinical population was used to estimate the consequences following stroke, and a different used to inform the consequences following ICH, then it would not be possible to know if differences in </w:t>
+      </w:r>
+      <w:proofErr w:type="spellStart"/>
+      <w:r>
+        <w:t>HRQoL</w:t>
+      </w:r>
+      <w:proofErr w:type="spellEnd"/>
+      <w:r>
+        <w:t xml:space="preserve"> following a stroke compared with an ICH are to do with genuine differences in the consequences, or differences in the clinical populations used to inform the estimates. This was a central rationale for the use of stochastic mapping within the DAM, and will be discussed in more detail later. </w:t>
+      </w:r>
+    </w:p>
+    <w:p>
+      <w:pPr>
+        <w:spacing w:line="480" w:lineRule="auto"/>
+        <w:jc w:val="both"/>
+      </w:pPr>
+      <w:r>
+        <w:t xml:space="preserve"> </w:t>
+      </w:r>
+    </w:p>
+    <w:p>
+      <w:pPr>
+        <w:spacing w:line="480" w:lineRule="auto"/>
+        <w:jc w:val="both"/>
+      </w:pPr>
+    </w:p>
+    <w:p>
+      <w:pPr>
+        <w:spacing w:line="480" w:lineRule="auto"/>
         <w:jc w:val="both"/>
       </w:pPr>
       <w:r>
@@ -1095,17 +1311,20 @@
     <w:p>
       <w:pPr>
         <w:spacing w:line="480" w:lineRule="auto"/>
-        <w:ind w:left="720" w:firstLine="576"/>
-        <w:jc w:val="both"/>
-      </w:pPr>
-      <w:r>
-        <w:t>Historic data in three states (Dead, independent, Dependent)</w:t>
-      </w:r>
-    </w:p>
-    <w:p>
-      <w:pPr>
-        <w:spacing w:line="480" w:lineRule="auto"/>
-        <w:ind w:left="720" w:firstLine="576"/>
+        <w:ind w:firstLine="720"/>
+        <w:jc w:val="both"/>
+      </w:pPr>
+      <w:r>
+        <w:t>H</w:t>
+      </w:r>
+      <w:r>
+        <w:t>istoric data in three states (Dead, independent, Dependent)</w:t>
+      </w:r>
+    </w:p>
+    <w:p>
+      <w:pPr>
+        <w:spacing w:line="480" w:lineRule="auto"/>
+        <w:ind w:firstLine="720"/>
         <w:jc w:val="both"/>
       </w:pPr>
       <w:r>
@@ -1115,7 +1334,7 @@
     <w:p>
       <w:pPr>
         <w:spacing w:line="480" w:lineRule="auto"/>
-        <w:ind w:left="720" w:firstLine="576"/>
+        <w:ind w:firstLine="720"/>
         <w:jc w:val="both"/>
       </w:pPr>
       <w:r>
@@ -1133,7 +1352,6 @@
     <w:p>
       <w:pPr>
         <w:spacing w:line="480" w:lineRule="auto"/>
-        <w:ind w:left="720" w:firstLine="576"/>
         <w:jc w:val="both"/>
       </w:pPr>
       <w:r>
@@ -1143,7 +1361,6 @@
     <w:p>
       <w:pPr>
         <w:spacing w:line="480" w:lineRule="auto"/>
-        <w:ind w:left="720" w:firstLine="576"/>
         <w:jc w:val="both"/>
       </w:pPr>
       <w:r>
@@ -1166,7 +1383,6 @@
     <w:p>
       <w:pPr>
         <w:spacing w:line="480" w:lineRule="auto"/>
-        <w:ind w:left="720" w:firstLine="576"/>
         <w:jc w:val="both"/>
       </w:pPr>
       <w:r>
@@ -1178,31 +1394,31 @@
         <w:pStyle w:val="Heading1"/>
       </w:pPr>
       <w:r>
+        <w:t>Methods</w:t>
+      </w:r>
+    </w:p>
+    <w:p/>
+    <w:p>
+      <w:pPr>
+        <w:spacing w:line="480" w:lineRule="auto"/>
+        <w:jc w:val="both"/>
+      </w:pPr>
+      <w:proofErr w:type="gramStart"/>
+      <w:r>
+        <w:t>Methods :</w:t>
+      </w:r>
+      <w:proofErr w:type="gramEnd"/>
+      <w:r>
+        <w:t xml:space="preserve"> Stochastic mapping</w:t>
+      </w:r>
+    </w:p>
+    <w:p>
+      <w:pPr>
+        <w:spacing w:line="480" w:lineRule="auto"/>
+        <w:jc w:val="both"/>
+      </w:pPr>
+      <w:r>
         <w:lastRenderedPageBreak/>
-        <w:t>Methods</w:t>
-      </w:r>
-    </w:p>
-    <w:p/>
-    <w:p>
-      <w:pPr>
-        <w:spacing w:line="480" w:lineRule="auto"/>
-        <w:jc w:val="both"/>
-      </w:pPr>
-      <w:proofErr w:type="gramStart"/>
-      <w:r>
-        <w:t>Methods :</w:t>
-      </w:r>
-      <w:proofErr w:type="gramEnd"/>
-      <w:r>
-        <w:t xml:space="preserve"> Stochastic mapping</w:t>
-      </w:r>
-    </w:p>
-    <w:p>
-      <w:pPr>
-        <w:spacing w:line="480" w:lineRule="auto"/>
-        <w:jc w:val="both"/>
-      </w:pPr>
-      <w:r>
         <w:tab/>
         <w:t>Stochastic mapping for stroke</w:t>
       </w:r>
@@ -1318,8 +1534,6 @@
       <w:r>
         <w:t>OLDER STUFF BELOW</w:t>
       </w:r>
-      <w:bookmarkStart w:id="0" w:name="_GoBack"/>
-      <w:bookmarkEnd w:id="0"/>
     </w:p>
     <w:p>
       <w:pPr>
@@ -1337,52 +1551,134 @@
         <w:jc w:val="both"/>
       </w:pPr>
       <w:r>
-        <w:t xml:space="preserve">A health economic model was needed which estimated the long-term outcomes of patients with atrial fibrillation (AF), a progressive condition which elevates stroke risk, under a range of treatment regimens. The specific technology under evaluation was transthoracic echocardiography, an imaging technology which can help identify a subgroup of AF patients with a particularly high risk of stroke, so that they can be prescribed oral anticoagulants (OACs) to reduce stroke risk at an earlier stage. The model comprises a short-term </w:t>
-      </w:r>
+        <w:t xml:space="preserve">An important risk that needed to be incorporated in the long-term section of the model was that of major </w:t>
+      </w:r>
+      <w:proofErr w:type="spellStart"/>
+      <w:r>
+        <w:t>haemorrhages</w:t>
+      </w:r>
+      <w:proofErr w:type="spellEnd"/>
+      <w:r>
+        <w:t xml:space="preserve"> which can occur as a consequence of taking OACs. A proportion of major </w:t>
+      </w:r>
+      <w:proofErr w:type="spellStart"/>
+      <w:r>
+        <w:t>haemorrhages</w:t>
+      </w:r>
+      <w:proofErr w:type="spellEnd"/>
+      <w:r>
+        <w:t xml:space="preserve"> are intracranial, and a proportion of these intracranial </w:t>
+      </w:r>
+      <w:proofErr w:type="spellStart"/>
+      <w:r>
+        <w:t>haemorrhages</w:t>
+      </w:r>
+      <w:proofErr w:type="spellEnd"/>
+      <w:r>
+        <w:t xml:space="preserve"> can cause permanent brain damage, which can be as disabling in their effects as the strokes which OACs are taken in order to prevent. Modelling the long-term consequences of taking OACs, and the avoidable risks which result from a false positive diagnosis, therefore needs the consequences of OAC-induced </w:t>
+      </w:r>
+      <w:proofErr w:type="spellStart"/>
+      <w:r>
+        <w:t>haemorrhage</w:t>
+      </w:r>
+      <w:proofErr w:type="spellEnd"/>
+      <w:r>
+        <w:t xml:space="preserve"> to be modelled appropriately. </w:t>
+      </w:r>
+    </w:p>
+    <w:p>
+      <w:pPr>
+        <w:pStyle w:val="Heading2"/>
+        <w:spacing w:line="480" w:lineRule="auto"/>
+        <w:jc w:val="both"/>
+      </w:pPr>
       <w:r>
         <w:lastRenderedPageBreak/>
-        <w:t xml:space="preserve">diagnostic stage, in which an initial population of AF patients is divided into four diagnostic subgroups: false positives, false negatives, true positives and true negatives; the first two categories are forms of incorrect diagnoses, and the latter two are forms of correct diagnoses. Each diagnostic subgroup has a different long-term consequence to the healthcare provider (cost) and the patient (health), and so the long-term consequences for each of the four subgroups needed to be estimated in order for the downstream effects of the diagnostic technology to be evaluated.  </w:t>
-      </w:r>
-    </w:p>
-    <w:p>
-      <w:pPr>
-        <w:spacing w:line="480" w:lineRule="auto"/>
-        <w:jc w:val="both"/>
-      </w:pPr>
-      <w:r>
-        <w:t xml:space="preserve">An important risk that needed to be incorporated in the long-term section of the model was that of major </w:t>
-      </w:r>
-      <w:proofErr w:type="spellStart"/>
-      <w:r>
-        <w:t>haemorrhages</w:t>
-      </w:r>
-      <w:proofErr w:type="spellEnd"/>
-      <w:r>
-        <w:t xml:space="preserve"> which can occur as a consequence of taking OACs. A proportion of major </w:t>
-      </w:r>
-      <w:proofErr w:type="spellStart"/>
-      <w:r>
-        <w:t>haemorrhages</w:t>
-      </w:r>
-      <w:proofErr w:type="spellEnd"/>
-      <w:r>
-        <w:t xml:space="preserve"> are intracranial, and a proportion of these intracranial </w:t>
-      </w:r>
-      <w:proofErr w:type="spellStart"/>
-      <w:r>
-        <w:t>haemorrhages</w:t>
-      </w:r>
-      <w:proofErr w:type="spellEnd"/>
-      <w:r>
-        <w:t xml:space="preserve"> can cause permanent brain damage, which can be as disabling in their effects as the strokes which OACs are taken in order to prevent. Modelling the long-term consequences of taking OACs, and the avoidable risks which result from a false positive diagnosis, therefore needs the consequences of OAC-induced </w:t>
+        <w:t>Description of model</w:t>
+      </w:r>
+    </w:p>
+    <w:p>
+      <w:pPr>
+        <w:spacing w:line="480" w:lineRule="auto"/>
+        <w:jc w:val="both"/>
+      </w:pPr>
+      <w:r>
+        <w:t xml:space="preserve">The model allowed stroke risk to vary with age and gender, in line with the CHADS2 and CHADS2VASc clinical stroke risk algorithms [REF]. </w:t>
+      </w:r>
+      <w:proofErr w:type="spellStart"/>
+      <w:r>
+        <w:t>HRQoL</w:t>
+      </w:r>
+      <w:proofErr w:type="spellEnd"/>
+      <w:r>
+        <w:t xml:space="preserve"> was also allowed to vary with age and gender, using estimates from X&amp;Y. [REF] Additionally, the model allowed patients to experience multiple clinical events</w:t>
+      </w:r>
+      <w:r>
+        <w:t xml:space="preserve"> </w:t>
+      </w:r>
+      <w:r>
+        <w:t xml:space="preserve">at different ages, such as a stroke then later an intracranial </w:t>
       </w:r>
       <w:proofErr w:type="spellStart"/>
       <w:r>
         <w:t>haemorrhage</w:t>
       </w:r>
       <w:proofErr w:type="spellEnd"/>
-      <w:r>
-        <w:t xml:space="preserve"> to be modelled appropriately. </w:t>
+      <w:proofErr w:type="gramStart"/>
+      <w:r>
+        <w:t>..</w:t>
+      </w:r>
+      <w:proofErr w:type="gramEnd"/>
+      <w:r>
+        <w:t xml:space="preserve"> Because of this, </w:t>
+      </w:r>
+      <w:proofErr w:type="spellStart"/>
+      <w:r>
+        <w:t>HRQoL</w:t>
+      </w:r>
+      <w:proofErr w:type="spellEnd"/>
+      <w:r>
+        <w:t xml:space="preserve"> multipliers rather than </w:t>
+      </w:r>
+      <w:proofErr w:type="spellStart"/>
+      <w:r>
+        <w:t>HRQoL</w:t>
+      </w:r>
+      <w:proofErr w:type="spellEnd"/>
+      <w:r>
+        <w:t xml:space="preserve"> decrements were applied when an event occurred, as they allow some adjustment of </w:t>
+      </w:r>
+      <w:proofErr w:type="spellStart"/>
+      <w:r>
+        <w:t>HRQoL</w:t>
+      </w:r>
+      <w:proofErr w:type="spellEnd"/>
+      <w:r>
+        <w:t xml:space="preserve"> event penalties to account for age, gender and clinical background. A multiplier will also never lead </w:t>
+      </w:r>
+      <w:proofErr w:type="gramStart"/>
+      <w:r>
+        <w:t>a</w:t>
+      </w:r>
+      <w:proofErr w:type="gramEnd"/>
+      <w:r>
+        <w:t xml:space="preserve"> </w:t>
+      </w:r>
+      <w:proofErr w:type="spellStart"/>
+      <w:r>
+        <w:t>a</w:t>
+      </w:r>
+      <w:proofErr w:type="spellEnd"/>
+      <w:r>
+        <w:t xml:space="preserve"> negative </w:t>
+      </w:r>
+      <w:proofErr w:type="spellStart"/>
+      <w:r>
+        <w:t>HRQoL</w:t>
+      </w:r>
+      <w:proofErr w:type="spellEnd"/>
+      <w:r>
+        <w:t xml:space="preserve"> estimate, which is likely to be inappropriate for most conditions.  </w:t>
       </w:r>
     </w:p>
     <w:p>
@@ -1392,16 +1688,45 @@
         <w:jc w:val="both"/>
       </w:pPr>
       <w:r>
-        <w:t>Description of model</w:t>
-      </w:r>
-    </w:p>
-    <w:p>
-      <w:pPr>
-        <w:spacing w:line="480" w:lineRule="auto"/>
-        <w:jc w:val="both"/>
-      </w:pPr>
-      <w:r>
-        <w:t xml:space="preserve">The model allowed stroke risk to vary with age and gender, in line with the CHADS2 and CHADS2VASc clinical stroke risk algorithms [REF]. </w:t>
+        <w:t>Estimates needed</w:t>
+      </w:r>
+    </w:p>
+    <w:p>
+      <w:pPr>
+        <w:spacing w:line="480" w:lineRule="auto"/>
+        <w:jc w:val="both"/>
+      </w:pPr>
+      <w:r>
+        <w:t xml:space="preserve">Rather than use four structurally different models for each of the four subgroups, a single model structure was used, but with some parameters - relating to stroke risk, risk of major </w:t>
+      </w:r>
+      <w:proofErr w:type="spellStart"/>
+      <w:r>
+        <w:t>haemorrhage</w:t>
+      </w:r>
+      <w:proofErr w:type="spellEnd"/>
+      <w:r>
+        <w:t xml:space="preserve">, and ongoing cost of treatment - set differently for each subgroup. The model distinguishes between different levels of stroke severity and major </w:t>
+      </w:r>
+      <w:proofErr w:type="spellStart"/>
+      <w:r>
+        <w:t>haemorrhage</w:t>
+      </w:r>
+      <w:proofErr w:type="spellEnd"/>
+      <w:r>
+        <w:t xml:space="preserve"> severity, each level having different short-term and long-term health and cost consequences.  </w:t>
+      </w:r>
+    </w:p>
+    <w:p>
+      <w:pPr>
+        <w:spacing w:line="480" w:lineRule="auto"/>
+        <w:jc w:val="both"/>
+      </w:pPr>
+      <w:r>
+        <w:t xml:space="preserve">Each discrete health state and event needs to have more than one type of output value associated with it. </w:t>
+      </w:r>
+      <w:commentRangeStart w:id="0"/>
+      <w:r>
+        <w:t xml:space="preserve">In the model these outcome values included health consequences (the </w:t>
       </w:r>
       <w:proofErr w:type="spellStart"/>
       <w:r>
@@ -1409,134 +1734,126 @@
       </w:r>
       <w:proofErr w:type="spellEnd"/>
       <w:r>
-        <w:t xml:space="preserve"> was also allowed to vary with age and gender, using estimates from X&amp;Y. [REF] Additionally, the model allowed patients to experience multiple clinical events</w:t>
-      </w:r>
+        <w:t xml:space="preserve"> multiplier), and event costs, </w:t>
+      </w:r>
+      <w:commentRangeEnd w:id="0"/>
+      <w:r>
+        <w:rPr>
+          <w:rStyle w:val="CommentReference"/>
+        </w:rPr>
+        <w:commentReference w:id="0"/>
+      </w:r>
+      <w:r>
+        <w:t xml:space="preserve"> event risk multipliers such as changes in the risk of stroke as a result of using an OAC were incorporated. Both health effects and costs are divided into instantaneous effects, which are applied at the time of the event, and ongoing effects, which continue either until the next event and/or death. Additionally, there needs </w:t>
+      </w:r>
+      <w:r>
+        <w:lastRenderedPageBreak/>
+        <w:t xml:space="preserve">to be a range of estimates for each output value in order to appropriately represent uncertainty as part of probabilistic sensitivity analysis (PSA). </w:t>
+      </w:r>
+    </w:p>
+    <w:p>
+      <w:pPr>
+        <w:spacing w:line="480" w:lineRule="auto"/>
+        <w:jc w:val="both"/>
+      </w:pPr>
+      <w:r>
+        <w:t xml:space="preserve">Estimates of the costs of strokes were identified for two discrete stroke severity levels: independent strokes, in which the patient retains a higher level of functioning, and dependent strokes, which are more severe. For this reason, the model used these two stroke categories. By contrast, two sources of estimates were identified for the </w:t>
+      </w:r>
+      <w:proofErr w:type="spellStart"/>
+      <w:r>
+        <w:t>HRQoL</w:t>
+      </w:r>
+      <w:proofErr w:type="spellEnd"/>
+      <w:r>
+        <w:t xml:space="preserve"> effects of stroke: estimates from a relatively old study, in which </w:t>
+      </w:r>
+      <w:proofErr w:type="spellStart"/>
+      <w:r>
+        <w:t>HRQoL</w:t>
+      </w:r>
+      <w:proofErr w:type="spellEnd"/>
+      <w:r>
+        <w:t xml:space="preserve"> was reported separately for dependent and independent level stroke; and estimates from a newer study, in which </w:t>
+      </w:r>
+      <w:proofErr w:type="spellStart"/>
+      <w:r>
+        <w:t>HRQoL</w:t>
+      </w:r>
+      <w:proofErr w:type="spellEnd"/>
+      <w:r>
+        <w:t xml:space="preserve"> was reported by modified Rankin Scale (</w:t>
+      </w:r>
+      <w:proofErr w:type="spellStart"/>
+      <w:r>
+        <w:t>mRS</w:t>
+      </w:r>
+      <w:proofErr w:type="spellEnd"/>
+      <w:r>
+        <w:t>), a clinical scale with six discrete levels (</w:t>
+      </w:r>
+      <w:proofErr w:type="spellStart"/>
+      <w:r>
+        <w:t>mRS</w:t>
+      </w:r>
+      <w:proofErr w:type="spellEnd"/>
+      <w:r>
+        <w:t xml:space="preserve"> levels 0 to 5). By convention, </w:t>
+      </w:r>
+      <w:proofErr w:type="spellStart"/>
+      <w:proofErr w:type="gramStart"/>
+      <w:r>
+        <w:t>mRS</w:t>
+      </w:r>
+      <w:proofErr w:type="spellEnd"/>
+      <w:proofErr w:type="gramEnd"/>
+      <w:r>
+        <w:t xml:space="preserve"> levels 0 to 2 correspond to an independent stroke, and levels 3 to 5 to a dependent stroke. </w:t>
+      </w:r>
+    </w:p>
+    <w:p>
+      <w:pPr>
+        <w:pStyle w:val="Heading2"/>
+        <w:spacing w:line="480" w:lineRule="auto"/>
+        <w:jc w:val="both"/>
+      </w:pPr>
+      <w:r>
+        <w:t>Applications of the mapping approach</w:t>
+      </w:r>
+    </w:p>
+    <w:p>
+      <w:pPr>
+        <w:pStyle w:val="Heading3"/>
+        <w:spacing w:line="480" w:lineRule="auto"/>
+        <w:jc w:val="both"/>
+      </w:pPr>
+      <w:r>
+        <w:t>First application of mapping approach</w:t>
+      </w:r>
+    </w:p>
+    <w:p>
+      <w:pPr>
+        <w:spacing w:line="480" w:lineRule="auto"/>
+        <w:jc w:val="both"/>
+      </w:pPr>
+      <w:r>
+        <w:t xml:space="preserve">The first application of the approach described here was to allow the newer data for </w:t>
+      </w:r>
+      <w:proofErr w:type="spellStart"/>
+      <w:r>
+        <w:t>HRQoL</w:t>
+      </w:r>
+      <w:proofErr w:type="spellEnd"/>
+      <w:r>
+        <w:t xml:space="preserve"> impacts of stroke to be used within the model, despite it using a larger number of categories. The newer estimates were considered preferable because it was believed that the older estimates would not be representative of current health outcomes following stroke, which are likely to have improved due to improvements in stroke management. </w:t>
+      </w:r>
+      <w:commentRangeStart w:id="1"/>
+      <w:proofErr w:type="gramStart"/>
+      <w:r>
+        <w:t>[REFs?]</w:t>
+      </w:r>
+      <w:proofErr w:type="gramEnd"/>
       <w:r>
         <w:t xml:space="preserve"> </w:t>
-      </w:r>
-      <w:r>
-        <w:t xml:space="preserve">at different ages, such as a stroke then later an intracranial </w:t>
-      </w:r>
-      <w:proofErr w:type="spellStart"/>
-      <w:r>
-        <w:t>haemorrhage</w:t>
-      </w:r>
-      <w:proofErr w:type="spellEnd"/>
-      <w:proofErr w:type="gramStart"/>
-      <w:r>
-        <w:t>..</w:t>
-      </w:r>
-      <w:proofErr w:type="gramEnd"/>
-      <w:r>
-        <w:t xml:space="preserve"> Because of this, </w:t>
-      </w:r>
-      <w:proofErr w:type="spellStart"/>
-      <w:r>
-        <w:t>HRQoL</w:t>
-      </w:r>
-      <w:proofErr w:type="spellEnd"/>
-      <w:r>
-        <w:t xml:space="preserve"> multipliers rather than </w:t>
-      </w:r>
-      <w:proofErr w:type="spellStart"/>
-      <w:r>
-        <w:t>HRQoL</w:t>
-      </w:r>
-      <w:proofErr w:type="spellEnd"/>
-      <w:r>
-        <w:t xml:space="preserve"> decrements were applied when an event occurred, as they allow some adjustment of </w:t>
-      </w:r>
-      <w:proofErr w:type="spellStart"/>
-      <w:r>
-        <w:t>HRQoL</w:t>
-      </w:r>
-      <w:proofErr w:type="spellEnd"/>
-      <w:r>
-        <w:t xml:space="preserve"> event penalties to account for age, gender and clinical background. A multiplier will </w:t>
-      </w:r>
-      <w:r>
-        <w:lastRenderedPageBreak/>
-        <w:t xml:space="preserve">also never lead </w:t>
-      </w:r>
-      <w:proofErr w:type="gramStart"/>
-      <w:r>
-        <w:t>a</w:t>
-      </w:r>
-      <w:proofErr w:type="gramEnd"/>
-      <w:r>
-        <w:t xml:space="preserve"> </w:t>
-      </w:r>
-      <w:proofErr w:type="spellStart"/>
-      <w:r>
-        <w:t>a</w:t>
-      </w:r>
-      <w:proofErr w:type="spellEnd"/>
-      <w:r>
-        <w:t xml:space="preserve"> negative </w:t>
-      </w:r>
-      <w:proofErr w:type="spellStart"/>
-      <w:r>
-        <w:t>HRQoL</w:t>
-      </w:r>
-      <w:proofErr w:type="spellEnd"/>
-      <w:r>
-        <w:t xml:space="preserve"> estimate, which is likely to be inappropriate for most conditions.  </w:t>
-      </w:r>
-    </w:p>
-    <w:p>
-      <w:pPr>
-        <w:pStyle w:val="Heading2"/>
-        <w:spacing w:line="480" w:lineRule="auto"/>
-        <w:jc w:val="both"/>
-      </w:pPr>
-      <w:r>
-        <w:t>Estimates needed</w:t>
-      </w:r>
-    </w:p>
-    <w:p>
-      <w:pPr>
-        <w:spacing w:line="480" w:lineRule="auto"/>
-        <w:jc w:val="both"/>
-      </w:pPr>
-      <w:r>
-        <w:t xml:space="preserve">Rather than use four structurally different models for each of the four subgroups, a single model structure was used, but with some parameters - relating to stroke risk, risk of major </w:t>
-      </w:r>
-      <w:proofErr w:type="spellStart"/>
-      <w:r>
-        <w:t>haemorrhage</w:t>
-      </w:r>
-      <w:proofErr w:type="spellEnd"/>
-      <w:r>
-        <w:t xml:space="preserve">, and ongoing cost of treatment - set differently for each subgroup. The model distinguishes between different levels of stroke severity and major </w:t>
-      </w:r>
-      <w:proofErr w:type="spellStart"/>
-      <w:r>
-        <w:t>haemorrhage</w:t>
-      </w:r>
-      <w:proofErr w:type="spellEnd"/>
-      <w:r>
-        <w:t xml:space="preserve"> severity, each level having different short-term and long-term health and cost consequences.  </w:t>
-      </w:r>
-    </w:p>
-    <w:p>
-      <w:pPr>
-        <w:spacing w:line="480" w:lineRule="auto"/>
-        <w:jc w:val="both"/>
-      </w:pPr>
-      <w:r>
-        <w:t xml:space="preserve">Each discrete health state and event needs to have more than one type of output value associated with it. </w:t>
-      </w:r>
-      <w:commentRangeStart w:id="1"/>
-      <w:r>
-        <w:t xml:space="preserve">In the model these outcome values included health consequences (the </w:t>
-      </w:r>
-      <w:proofErr w:type="spellStart"/>
-      <w:r>
-        <w:t>HRQoL</w:t>
-      </w:r>
-      <w:proofErr w:type="spellEnd"/>
-      <w:r>
-        <w:t xml:space="preserve"> multiplier), and event costs, </w:t>
       </w:r>
       <w:commentRangeEnd w:id="1"/>
       <w:r>
@@ -1546,16 +1863,27 @@
         <w:commentReference w:id="1"/>
       </w:r>
       <w:r>
-        <w:t xml:space="preserve"> event risk multipliers such as changes in the risk of stroke as a result of using an OAC were incorporated. Both health effects and costs are divided into instantaneous effects, which are applied at the time of the event, and ongoing effects, which continue either until the next event and/or death. Additionally, there needs to be a range of estimates for each output value in order to appropriately represent uncertainty as part of probabilistic sensitivity analysis (PSA). </w:t>
-      </w:r>
-    </w:p>
-    <w:p>
-      <w:pPr>
-        <w:spacing w:line="480" w:lineRule="auto"/>
-        <w:jc w:val="both"/>
-      </w:pPr>
-      <w:r>
-        <w:t xml:space="preserve">Estimates of the costs of strokes were identified for two discrete stroke severity levels: independent strokes, in which the patient retains a higher level of functioning, and dependent strokes, which are more severe. For this reason, the model used these two stroke categories. By contrast, two sources of estimates were identified for the </w:t>
+        <w:t xml:space="preserve">However, using the newer data, which was presented at a different level of disaggregation involves mapping from the more to the less disaggregated number of states. Doing this in a way which appropriately accounts for the additional uncertainty introduced from mapping is the primary purpose of the approach presented in this paper. </w:t>
+      </w:r>
+    </w:p>
+    <w:p>
+      <w:pPr>
+        <w:pStyle w:val="Heading3"/>
+        <w:spacing w:line="480" w:lineRule="auto"/>
+        <w:jc w:val="both"/>
+      </w:pPr>
+      <w:r>
+        <w:lastRenderedPageBreak/>
+        <w:t>Second application of mapping approach</w:t>
+      </w:r>
+    </w:p>
+    <w:p>
+      <w:pPr>
+        <w:spacing w:line="480" w:lineRule="auto"/>
+        <w:jc w:val="both"/>
+      </w:pPr>
+      <w:r>
+        <w:t xml:space="preserve">The second application of the approach was to make use of data on the same patient population in order to provide consistent estimates of the </w:t>
       </w:r>
       <w:proofErr w:type="spellStart"/>
       <w:r>
@@ -1563,99 +1891,11 @@
       </w:r>
       <w:proofErr w:type="spellEnd"/>
       <w:r>
-        <w:t xml:space="preserve"> effects of stroke: estimates from a relatively old study, in which </w:t>
-      </w:r>
-      <w:proofErr w:type="spellStart"/>
-      <w:r>
-        <w:t>HRQoL</w:t>
-      </w:r>
-      <w:proofErr w:type="spellEnd"/>
-      <w:r>
-        <w:t xml:space="preserve"> was reported separately for dependent and independent level stroke; and estimates from a newer study, in which </w:t>
-      </w:r>
-      <w:proofErr w:type="spellStart"/>
-      <w:r>
-        <w:t>HRQoL</w:t>
-      </w:r>
-      <w:proofErr w:type="spellEnd"/>
-      <w:r>
-        <w:t xml:space="preserve"> was reported by modified Rankin Scale (</w:t>
-      </w:r>
-      <w:proofErr w:type="spellStart"/>
-      <w:r>
-        <w:t>mRS</w:t>
-      </w:r>
-      <w:proofErr w:type="spellEnd"/>
-      <w:r>
-        <w:t xml:space="preserve">), a clinical scale with six </w:t>
-      </w:r>
-      <w:r>
-        <w:lastRenderedPageBreak/>
-        <w:t>discrete levels (</w:t>
-      </w:r>
-      <w:proofErr w:type="spellStart"/>
-      <w:r>
-        <w:t>mRS</w:t>
-      </w:r>
-      <w:proofErr w:type="spellEnd"/>
-      <w:r>
-        <w:t xml:space="preserve"> levels 0 to 5). By convention, </w:t>
-      </w:r>
-      <w:proofErr w:type="spellStart"/>
-      <w:proofErr w:type="gramStart"/>
-      <w:r>
-        <w:t>mRS</w:t>
-      </w:r>
-      <w:proofErr w:type="spellEnd"/>
-      <w:proofErr w:type="gramEnd"/>
-      <w:r>
-        <w:t xml:space="preserve"> levels 0 to 2 correspond to an independent stroke, and levels 3 to 5 to a dependent stroke. </w:t>
-      </w:r>
-    </w:p>
-    <w:p>
-      <w:pPr>
-        <w:pStyle w:val="Heading2"/>
-        <w:spacing w:line="480" w:lineRule="auto"/>
-        <w:jc w:val="both"/>
-      </w:pPr>
-      <w:r>
-        <w:t>Applications of the mapping approach</w:t>
-      </w:r>
-    </w:p>
-    <w:p>
-      <w:pPr>
-        <w:pStyle w:val="Heading3"/>
-        <w:spacing w:line="480" w:lineRule="auto"/>
-        <w:jc w:val="both"/>
-      </w:pPr>
-      <w:r>
-        <w:t>First application of mapping approach</w:t>
-      </w:r>
-    </w:p>
-    <w:p>
-      <w:pPr>
-        <w:spacing w:line="480" w:lineRule="auto"/>
-        <w:jc w:val="both"/>
-      </w:pPr>
-      <w:r>
-        <w:t xml:space="preserve">The first application of the approach described here was to allow the newer data for </w:t>
-      </w:r>
-      <w:proofErr w:type="spellStart"/>
-      <w:r>
-        <w:t>HRQoL</w:t>
-      </w:r>
-      <w:proofErr w:type="spellEnd"/>
-      <w:r>
-        <w:t xml:space="preserve"> impacts of stroke to be used within the model, despite it using a larger number of categories. The newer estimates were considered preferable because it was believed that the older estimates would not be representative of current health outcomes following stroke, which are likely to have improved due to improvements in stroke management. </w:t>
+        <w:t xml:space="preserve"> estimates of </w:t>
       </w:r>
       <w:commentRangeStart w:id="2"/>
-      <w:proofErr w:type="gramStart"/>
-      <w:r>
-        <w:t>[REFs?]</w:t>
-      </w:r>
-      <w:proofErr w:type="gramEnd"/>
-      <w:r>
-        <w:t xml:space="preserve"> </w:t>
+      <w:r>
+        <w:t>ICHs</w:t>
       </w:r>
       <w:commentRangeEnd w:id="2"/>
       <w:r>
@@ -1665,38 +1905,87 @@
         <w:commentReference w:id="2"/>
       </w:r>
       <w:r>
-        <w:t xml:space="preserve">However, using the newer data, which was presented at a different level of disaggregation involves mapping from the more to the less disaggregated number of states. Doing this in a way which appropriately accounts for the additional uncertainty introduced from mapping is the primary purpose of the approach presented in this paper. </w:t>
-      </w:r>
-    </w:p>
-    <w:p>
-      <w:pPr>
-        <w:pStyle w:val="Heading3"/>
-        <w:spacing w:line="480" w:lineRule="auto"/>
-        <w:jc w:val="both"/>
-      </w:pPr>
-      <w:r>
-        <w:t>Second application of mapping approach</w:t>
-      </w:r>
-    </w:p>
-    <w:p>
-      <w:pPr>
-        <w:spacing w:line="480" w:lineRule="auto"/>
-        <w:jc w:val="both"/>
-      </w:pPr>
-      <w:r>
-        <w:t xml:space="preserve">The second application of the approach was to make use of data on the same patient population in order to provide consistent estimates of the </w:t>
-      </w:r>
-      <w:proofErr w:type="spellStart"/>
-      <w:r>
-        <w:t>HRQoL</w:t>
-      </w:r>
-      <w:proofErr w:type="spellEnd"/>
-      <w:r>
-        <w:t xml:space="preserve"> estimates of </w:t>
+        <w:t xml:space="preserve"> as well as strokes. This involved making an additional set of assumptions about the mapping between categories. In particular how </w:t>
+      </w:r>
+      <w:proofErr w:type="spellStart"/>
+      <w:proofErr w:type="gramStart"/>
+      <w:r>
+        <w:t>mRS</w:t>
+      </w:r>
+      <w:proofErr w:type="spellEnd"/>
+      <w:proofErr w:type="gramEnd"/>
+      <w:r>
+        <w:t xml:space="preserve"> categories for assessing stroke impact link to Glasgow Outcome Scale (GOS) states for </w:t>
+      </w:r>
+      <w:proofErr w:type="spellStart"/>
+      <w:r>
+        <w:t>categorising</w:t>
+      </w:r>
+      <w:proofErr w:type="spellEnd"/>
+      <w:r>
+        <w:t xml:space="preserve"> traumatic head injury. Further details are provided below. </w:t>
+      </w:r>
+    </w:p>
+    <w:p>
+      <w:pPr>
+        <w:pStyle w:val="Heading1"/>
+        <w:spacing w:line="480" w:lineRule="auto"/>
+        <w:jc w:val="both"/>
+      </w:pPr>
+      <w:r>
+        <w:t>Methods</w:t>
+      </w:r>
+    </w:p>
+    <w:p>
+      <w:pPr>
+        <w:pStyle w:val="Heading2"/>
+        <w:spacing w:line="480" w:lineRule="auto"/>
+        <w:jc w:val="both"/>
+      </w:pPr>
+      <w:r>
+        <w:t>Overview of approach</w:t>
+      </w:r>
+    </w:p>
+    <w:p>
+      <w:pPr>
+        <w:spacing w:line="480" w:lineRule="auto"/>
+        <w:jc w:val="both"/>
+      </w:pPr>
+      <w:r>
+        <w:t xml:space="preserve">The aim of the approach is to map from a larger number to a smaller number of states in a way that adequately represents the additional uncertainty involved in doing so. The larger number of states will be referred to as the unrestricted system, and the smaller number as the restricted system. </w:t>
+      </w:r>
+    </w:p>
+    <w:p>
+      <w:pPr>
+        <w:spacing w:line="480" w:lineRule="auto"/>
+        <w:jc w:val="both"/>
+      </w:pPr>
+      <w:r>
+        <w:t>There are two main sources of uncertainty which the approach captures. The first source of uncertainty is uncertainty in the population mean associated with each state in the unrestricted system, which results from sampling error. The second source of uncertainty is uncertainty about the true proportion of the overall population who are members of each state within the unrestricted system, which impacts on how the population should be split within the restricted system, and the mean value associated with each state within the restricted system. Both of these sources of uncertainty will be discussed in more detail below.</w:t>
+      </w:r>
+    </w:p>
+    <w:p>
+      <w:pPr>
+        <w:pStyle w:val="Heading2"/>
+        <w:spacing w:line="480" w:lineRule="auto"/>
+        <w:jc w:val="both"/>
+      </w:pPr>
+      <w:r>
+        <w:lastRenderedPageBreak/>
+        <w:t>Types of information required</w:t>
+      </w:r>
+    </w:p>
+    <w:p>
+      <w:pPr>
+        <w:spacing w:line="480" w:lineRule="auto"/>
+        <w:jc w:val="both"/>
+      </w:pPr>
+      <w:r>
+        <w:t xml:space="preserve">Uncertainty about the true population mean in each state within the unrestricted system </w:t>
       </w:r>
       <w:commentRangeStart w:id="3"/>
       <w:r>
-        <w:t>ICHs</w:t>
+        <w:t xml:space="preserve">is what is presented in summary statistics which report </w:t>
       </w:r>
       <w:commentRangeEnd w:id="3"/>
       <w:r>
@@ -1706,87 +1995,87 @@
         <w:commentReference w:id="3"/>
       </w:r>
       <w:r>
-        <w:t xml:space="preserve"> as well as strokes. This involved making an additional set of assumptions about the mapping between categories. In particular how </w:t>
-      </w:r>
-      <w:proofErr w:type="spellStart"/>
+        <w:t xml:space="preserve">sample means and standard errors for each state within the unrestricted system. Because of the central limit theorem, this information can be used to </w:t>
+      </w:r>
+      <w:proofErr w:type="spellStart"/>
+      <w:r>
+        <w:t>parameterise</w:t>
+      </w:r>
+      <w:proofErr w:type="spellEnd"/>
+      <w:r>
+        <w:t xml:space="preserve"> Normal distributions from which distributions of expected values (EVs) can be drawn. Each of these EV distributions is then sampled repeatedly sampled from later in the process. </w:t>
+      </w:r>
+    </w:p>
+    <w:p>
+      <w:pPr>
+        <w:spacing w:line="480" w:lineRule="auto"/>
+        <w:jc w:val="both"/>
+      </w:pPr>
+      <w:r>
+        <w:t xml:space="preserve"> Due to the finite samples, there is uncertainty about the true proportion of a population who are within each state in the unrestricted system. To represent this uncertainty within a model, the sample sizes in each state need to be reported. These are then used to </w:t>
+      </w:r>
+      <w:proofErr w:type="spellStart"/>
+      <w:r>
+        <w:t>parameterise</w:t>
+      </w:r>
+      <w:proofErr w:type="spellEnd"/>
+      <w:r>
+        <w:t xml:space="preserve"> a </w:t>
+      </w:r>
+      <w:proofErr w:type="spellStart"/>
+      <w:r>
+        <w:t>Dirichlet</w:t>
+      </w:r>
+      <w:proofErr w:type="spellEnd"/>
+      <w:r>
+        <w:t xml:space="preserve"> distribution, which can be repeatedly sampled from in order to produce distributions of estimated proportions within each unrestricted system state that reflects sampling uncertainty. </w:t>
+      </w:r>
+    </w:p>
+    <w:p>
+      <w:pPr>
+        <w:pStyle w:val="Heading2"/>
+        <w:spacing w:line="480" w:lineRule="auto"/>
+        <w:jc w:val="both"/>
+      </w:pPr>
+      <w:r>
+        <w:t>Intermediate stages</w:t>
+      </w:r>
+    </w:p>
+    <w:p>
+      <w:pPr>
+        <w:spacing w:line="480" w:lineRule="auto"/>
+        <w:jc w:val="both"/>
+      </w:pPr>
+      <w:r>
+        <w:t xml:space="preserve">After the two forms of data described above are identified and used to </w:t>
+      </w:r>
+      <w:proofErr w:type="spellStart"/>
+      <w:r>
+        <w:t>parameterise</w:t>
+      </w:r>
+      <w:proofErr w:type="spellEnd"/>
+      <w:r>
+        <w:t xml:space="preserve"> appropriate statistical </w:t>
+      </w:r>
+      <w:proofErr w:type="spellStart"/>
+      <w:r>
+        <w:t>distirbutions</w:t>
+      </w:r>
+      <w:proofErr w:type="spellEnd"/>
+      <w:r>
+        <w:t xml:space="preserve">, the next </w:t>
+      </w:r>
       <w:proofErr w:type="gramStart"/>
       <w:r>
-        <w:t>mRS</w:t>
-      </w:r>
-      <w:proofErr w:type="spellEnd"/>
+        <w:t>stage of the process is the sample and combine</w:t>
+      </w:r>
       <w:proofErr w:type="gramEnd"/>
       <w:r>
-        <w:t xml:space="preserve"> categories for assessing stroke impact link to Glasgow Outcome Scale (GOS) states for </w:t>
-      </w:r>
-      <w:proofErr w:type="spellStart"/>
-      <w:r>
-        <w:t>categorising</w:t>
-      </w:r>
-      <w:proofErr w:type="spellEnd"/>
-      <w:r>
-        <w:t xml:space="preserve"> traumatic head injury. Further details are provided below. </w:t>
-      </w:r>
-    </w:p>
-    <w:p>
-      <w:pPr>
-        <w:pStyle w:val="Heading1"/>
-        <w:spacing w:line="480" w:lineRule="auto"/>
-        <w:jc w:val="both"/>
-      </w:pPr>
-      <w:r>
-        <w:lastRenderedPageBreak/>
-        <w:t>Methods</w:t>
-      </w:r>
-    </w:p>
-    <w:p>
-      <w:pPr>
-        <w:pStyle w:val="Heading2"/>
-        <w:spacing w:line="480" w:lineRule="auto"/>
-        <w:jc w:val="both"/>
-      </w:pPr>
-      <w:r>
-        <w:t>Overview of approach</w:t>
-      </w:r>
-    </w:p>
-    <w:p>
-      <w:pPr>
-        <w:spacing w:line="480" w:lineRule="auto"/>
-        <w:jc w:val="both"/>
-      </w:pPr>
-      <w:r>
-        <w:t xml:space="preserve">The aim of the approach is to map from a larger number to a smaller number of states in a way that adequately represents the additional uncertainty involved in doing so. The larger number of states will be referred to as the unrestricted system, and the smaller number as the restricted system. </w:t>
-      </w:r>
-    </w:p>
-    <w:p>
-      <w:pPr>
-        <w:spacing w:line="480" w:lineRule="auto"/>
-        <w:jc w:val="both"/>
-      </w:pPr>
-      <w:r>
-        <w:t>There are two main sources of uncertainty which the approach captures. The first source of uncertainty is uncertainty in the population mean associated with each state in the unrestricted system, which results from sampling error. The second source of uncertainty is uncertainty about the true proportion of the overall population who are members of each state within the unrestricted system, which impacts on how the population should be split within the restricted system, and the mean value associated with each state within the restricted system. Both of these sources of uncertainty will be discussed in more detail below.</w:t>
-      </w:r>
-    </w:p>
-    <w:p>
-      <w:pPr>
-        <w:pStyle w:val="Heading2"/>
-        <w:spacing w:line="480" w:lineRule="auto"/>
-        <w:jc w:val="both"/>
-      </w:pPr>
-      <w:r>
-        <w:t>Types of information required</w:t>
-      </w:r>
-    </w:p>
-    <w:p>
-      <w:pPr>
-        <w:spacing w:line="480" w:lineRule="auto"/>
-        <w:jc w:val="both"/>
-      </w:pPr>
-      <w:r>
-        <w:t xml:space="preserve">Uncertainty about the true population mean in each state within the unrestricted system </w:t>
+        <w:t xml:space="preserve"> these distributions in order to produce simple quasi-</w:t>
       </w:r>
       <w:commentRangeStart w:id="4"/>
       <w:r>
-        <w:t xml:space="preserve">is what is presented in summary statistics which report </w:t>
+        <w:t>individual level simulations, draws from th</w:t>
       </w:r>
       <w:commentRangeEnd w:id="4"/>
       <w:r>
@@ -1796,91 +2085,11 @@
         <w:commentReference w:id="4"/>
       </w:r>
       <w:r>
-        <w:t xml:space="preserve">sample means and standard errors for each state within the unrestricted system. Because of the central limit theorem, this information can be used to </w:t>
-      </w:r>
-      <w:proofErr w:type="spellStart"/>
-      <w:r>
-        <w:t>parameterise</w:t>
-      </w:r>
-      <w:proofErr w:type="spellEnd"/>
-      <w:r>
-        <w:t xml:space="preserve"> Normal distributions from which distributions of expected values (EVs) can be drawn. Each of these EV distributions is then sampled repeatedly sampled from later in the process. </w:t>
-      </w:r>
-    </w:p>
-    <w:p>
-      <w:pPr>
-        <w:spacing w:line="480" w:lineRule="auto"/>
-        <w:jc w:val="both"/>
-      </w:pPr>
-      <w:r>
-        <w:t xml:space="preserve"> Due to the finite samples, there is uncertainty about the true proportion of a population who are within each state in the unrestricted system. To represent this uncertainty within a </w:t>
-      </w:r>
-      <w:r>
-        <w:lastRenderedPageBreak/>
-        <w:t xml:space="preserve">model, the sample sizes in each state need to be reported. These are then used to </w:t>
-      </w:r>
-      <w:proofErr w:type="spellStart"/>
-      <w:r>
-        <w:t>parameterise</w:t>
-      </w:r>
-      <w:proofErr w:type="spellEnd"/>
-      <w:r>
-        <w:t xml:space="preserve"> a </w:t>
-      </w:r>
-      <w:proofErr w:type="spellStart"/>
-      <w:r>
-        <w:t>Dirichlet</w:t>
-      </w:r>
-      <w:proofErr w:type="spellEnd"/>
-      <w:r>
-        <w:t xml:space="preserve"> distribution, which can be repeatedly sampled from in order to produce distributions of estimated proportions within each unrestricted system state that reflects sampling uncertainty. </w:t>
-      </w:r>
-    </w:p>
-    <w:p>
-      <w:pPr>
-        <w:pStyle w:val="Heading2"/>
-        <w:spacing w:line="480" w:lineRule="auto"/>
-        <w:jc w:val="both"/>
-      </w:pPr>
-      <w:r>
-        <w:t>Intermediate stages</w:t>
-      </w:r>
-    </w:p>
-    <w:p>
-      <w:pPr>
-        <w:spacing w:line="480" w:lineRule="auto"/>
-        <w:jc w:val="both"/>
-      </w:pPr>
-      <w:r>
-        <w:t xml:space="preserve">After the two forms of data described above are identified and used to </w:t>
-      </w:r>
-      <w:proofErr w:type="spellStart"/>
-      <w:r>
-        <w:t>parameterise</w:t>
-      </w:r>
-      <w:proofErr w:type="spellEnd"/>
-      <w:r>
-        <w:t xml:space="preserve"> appropriate statistical </w:t>
-      </w:r>
-      <w:proofErr w:type="spellStart"/>
-      <w:r>
-        <w:t>distirbutions</w:t>
-      </w:r>
-      <w:proofErr w:type="spellEnd"/>
-      <w:r>
-        <w:t xml:space="preserve">, the next </w:t>
-      </w:r>
-      <w:proofErr w:type="gramStart"/>
-      <w:r>
-        <w:t>stage of the process is the sample and combine</w:t>
-      </w:r>
-      <w:proofErr w:type="gramEnd"/>
-      <w:r>
-        <w:t xml:space="preserve"> these distributions in order to produce simple quasi-</w:t>
+        <w:t xml:space="preserve">e distributions, which are then grouped according to the mapping scheme linking the unrestricted to the restricted system. The aim of this intermediate stage is produce observations which the researcher can map onto the restricted system as if the individual level data were available. Although closed form solutions are in many cases available, the intuition of this approach is simple and can be used even in cases where closed form solutions are not possible or readily </w:t>
       </w:r>
       <w:commentRangeStart w:id="5"/>
       <w:r>
-        <w:t>individual level simulations, draws from th</w:t>
+        <w:t>apparent</w:t>
       </w:r>
       <w:commentRangeEnd w:id="5"/>
       <w:r>
@@ -1890,11 +2099,43 @@
         <w:commentReference w:id="5"/>
       </w:r>
       <w:r>
-        <w:t xml:space="preserve">e distributions, which are then grouped according to the mapping scheme linking the unrestricted to the restricted system. The aim of this intermediate stage is produce observations which the researcher can map onto the restricted system as if the individual level data were available. Although closed form solutions are in many cases available, the intuition of this approach is simple and can be used even in cases where closed form solutions are not possible or readily </w:t>
-      </w:r>
+        <w:t xml:space="preserve">. </w:t>
+      </w:r>
+    </w:p>
+    <w:p>
+      <w:pPr>
+        <w:spacing w:line="480" w:lineRule="auto"/>
+        <w:jc w:val="both"/>
+      </w:pPr>
+      <w:r>
+        <w:lastRenderedPageBreak/>
+        <w:t xml:space="preserve">The use of statistical simulation and the way draws from distributions are combined with draws from other distributions according to pre-specified rules is similar to the numerical simulation approaches often used in Bayesian models. </w:t>
+      </w:r>
+      <w:proofErr w:type="spellStart"/>
+      <w:r>
+        <w:t>Gelman</w:t>
+      </w:r>
+      <w:proofErr w:type="spellEnd"/>
+      <w:r>
+        <w:t xml:space="preserve"> &amp; Hill (REF) refers to the use of 'fake data simulation' of the type described here as an 'informal Bayesian' approach. For that reason, estimates of uncertainty and variability within this paper are presented as credibility intervals (</w:t>
+      </w:r>
+      <w:proofErr w:type="spellStart"/>
+      <w:r>
+        <w:t>CrIs</w:t>
+      </w:r>
+      <w:proofErr w:type="spellEnd"/>
+      <w:r>
+        <w:t xml:space="preserve">) rather than confidence intervals (CIs). </w:t>
+      </w:r>
+    </w:p>
+    <w:p>
+      <w:pPr>
+        <w:spacing w:line="480" w:lineRule="auto"/>
+        <w:jc w:val="both"/>
+      </w:pPr>
       <w:commentRangeStart w:id="6"/>
       <w:r>
-        <w:t>apparent</w:t>
+        <w:t>Within the approach, the outputs of some distributions are combined with the ou</w:t>
       </w:r>
       <w:commentRangeEnd w:id="6"/>
       <w:r>
@@ -1904,42 +2145,11 @@
         <w:commentReference w:id="6"/>
       </w:r>
       <w:r>
-        <w:t xml:space="preserve">. </w:t>
-      </w:r>
-    </w:p>
-    <w:p>
-      <w:pPr>
-        <w:spacing w:line="480" w:lineRule="auto"/>
-        <w:jc w:val="both"/>
-      </w:pPr>
-      <w:r>
-        <w:t xml:space="preserve">The use of statistical simulation and the way draws from distributions are combined with draws from other distributions according to pre-specified rules is similar to the numerical simulation approaches often used in Bayesian models. </w:t>
-      </w:r>
-      <w:proofErr w:type="spellStart"/>
-      <w:r>
-        <w:t>Gelman</w:t>
-      </w:r>
-      <w:proofErr w:type="spellEnd"/>
-      <w:r>
-        <w:t xml:space="preserve"> &amp; Hill (REF) refers to the use of 'fake data simulation' of the type described here as an 'informal Bayesian' approach. For that reason, estimates of uncertainty and variability within this paper are presented as credibility intervals (</w:t>
-      </w:r>
-      <w:proofErr w:type="spellStart"/>
-      <w:r>
-        <w:t>CrIs</w:t>
-      </w:r>
-      <w:proofErr w:type="spellEnd"/>
-      <w:r>
-        <w:t xml:space="preserve">) rather than confidence intervals (CIs). </w:t>
-      </w:r>
-    </w:p>
-    <w:p>
-      <w:pPr>
-        <w:spacing w:line="480" w:lineRule="auto"/>
-        <w:jc w:val="both"/>
-      </w:pPr>
+        <w:t xml:space="preserve">tputs from other distributions to form the inputs to other distributions. It is conceptually helpful to think of these distributions as 'upstream' or 'downstream' relative to other distributions, and easiest to see these dependencies graphically, in </w:t>
+      </w:r>
       <w:commentRangeStart w:id="7"/>
       <w:r>
-        <w:t>Within the approach, the outputs of some distributions are combined with the ou</w:t>
+        <w:t xml:space="preserve">figures 1 and 2. </w:t>
       </w:r>
       <w:commentRangeEnd w:id="7"/>
       <w:r>
@@ -1948,16 +2158,32 @@
         </w:rPr>
         <w:commentReference w:id="7"/>
       </w:r>
-      <w:r>
-        <w:t xml:space="preserve">tputs from other distributions to form the inputs to other distributions. It is conceptually helpful to </w:t>
-      </w:r>
-      <w:r>
-        <w:lastRenderedPageBreak/>
-        <w:t xml:space="preserve">think of these distributions as 'upstream' or 'downstream' relative to other distributions, and easiest to see these dependencies graphically, in </w:t>
-      </w:r>
+    </w:p>
+    <w:p>
+      <w:pPr>
+        <w:spacing w:line="480" w:lineRule="auto"/>
+        <w:jc w:val="both"/>
+      </w:pPr>
+      <w:r>
+        <w:t>For example - references to nodes</w:t>
+      </w:r>
+    </w:p>
+    <w:p>
+      <w:pPr>
+        <w:spacing w:line="480" w:lineRule="auto"/>
+        <w:jc w:val="both"/>
+      </w:pPr>
       <w:commentRangeStart w:id="8"/>
       <w:r>
-        <w:t xml:space="preserve">figures 1 and 2. </w:t>
+        <w:t xml:space="preserve">Combining outputs from a number of distributions to form inputs to another </w:t>
+      </w:r>
+      <w:proofErr w:type="gramStart"/>
+      <w:r>
+        <w:t>distribution,</w:t>
+      </w:r>
+      <w:proofErr w:type="gramEnd"/>
+      <w:r>
+        <w:t xml:space="preserve"> is conceptually similar to sampling repeatedly from posterior distributions in formal Bayesian models. An arbitrarily large number of draws from the downstream distribution are determined in this approach. In this paper 10,000 draws were used; structural sensitivity analysis, presented in appendix XXXX, showed little difference in the credible interval estimates between using 10,000 draws and 100,000 draws, suggesting that 10,000 draws represents a fair compromise between speed and stability of estimates.</w:t>
       </w:r>
       <w:commentRangeEnd w:id="8"/>
       <w:r>
@@ -1969,29 +2195,73 @@
     </w:p>
     <w:p>
       <w:pPr>
-        <w:spacing w:line="480" w:lineRule="auto"/>
-        <w:jc w:val="both"/>
-      </w:pPr>
-      <w:r>
-        <w:t>For example - references to nodes</w:t>
-      </w:r>
-    </w:p>
-    <w:p>
-      <w:pPr>
-        <w:spacing w:line="480" w:lineRule="auto"/>
-        <w:jc w:val="both"/>
-      </w:pPr>
+        <w:pStyle w:val="Heading2"/>
+        <w:spacing w:line="480" w:lineRule="auto"/>
+        <w:jc w:val="both"/>
+      </w:pPr>
+      <w:r>
+        <w:t xml:space="preserve"> First application of approach: stroke</w:t>
+      </w:r>
+    </w:p>
+    <w:p>
+      <w:pPr>
+        <w:spacing w:line="480" w:lineRule="auto"/>
+        <w:jc w:val="both"/>
+      </w:pPr>
+      <w:r>
+        <w:t xml:space="preserve">As stated earlier, the first application of the approach is to map, with uncertainty, from the unrestricted system of </w:t>
+      </w:r>
+      <w:proofErr w:type="spellStart"/>
+      <w:r>
+        <w:t>mRS</w:t>
+      </w:r>
+      <w:proofErr w:type="spellEnd"/>
+      <w:r>
+        <w:t xml:space="preserve">, to the restricted system of: dead; dependent stroke; and independent stroke. This section will first introduce the </w:t>
+      </w:r>
+      <w:proofErr w:type="spellStart"/>
+      <w:proofErr w:type="gramStart"/>
+      <w:r>
+        <w:t>mRS</w:t>
+      </w:r>
+      <w:proofErr w:type="spellEnd"/>
+      <w:proofErr w:type="gramEnd"/>
+      <w:r>
+        <w:t xml:space="preserve"> categories, and how they are considered to relate to the dependent and independent health states; i.e. what assumptions </w:t>
+      </w:r>
+      <w:r>
+        <w:lastRenderedPageBreak/>
+        <w:t xml:space="preserve">are made about how the unrestricted system maps onto the restricted system. It will then look at the data source used to provide information about mean </w:t>
+      </w:r>
+      <w:proofErr w:type="spellStart"/>
+      <w:r>
+        <w:t>HRQoL</w:t>
+      </w:r>
+      <w:proofErr w:type="spellEnd"/>
+      <w:r>
+        <w:t xml:space="preserve"> in the unrestricted set and sample frequencies reported in each state. </w:t>
+      </w:r>
       <w:commentRangeStart w:id="9"/>
       <w:r>
-        <w:t xml:space="preserve">Combining outputs from a number of distributions to form inputs to another </w:t>
-      </w:r>
+        <w:t xml:space="preserve">It will discuss the clinical trial which the reported </w:t>
+      </w:r>
+      <w:proofErr w:type="spellStart"/>
+      <w:r>
+        <w:t>summarise</w:t>
+      </w:r>
+      <w:proofErr w:type="spellEnd"/>
+      <w:r>
+        <w:t xml:space="preserve"> using the </w:t>
+      </w:r>
+      <w:proofErr w:type="spellStart"/>
       <w:proofErr w:type="gramStart"/>
       <w:r>
-        <w:t>distribution,</w:t>
-      </w:r>
+        <w:t>mRS</w:t>
+      </w:r>
+      <w:proofErr w:type="spellEnd"/>
       <w:proofErr w:type="gramEnd"/>
       <w:r>
-        <w:t xml:space="preserve"> is conceptually similar to sampling repeatedly from posterior distributions in formal Bayesian models. An arbitrarily large number of draws from the downstream distribution are determined in this approach. In this paper 10,000 draws were used; structural sensitivity analysis, presented in appendix XXXX, showed little difference in the credible interval estimates between using 10,000 draws and 100,000 draws, suggesting that 10,000 draws represents a fair compromise between speed and stability of estimates.</w:t>
+        <w:t xml:space="preserve"> system. </w:t>
       </w:r>
       <w:commentRangeEnd w:id="9"/>
       <w:r>
@@ -2000,24 +2270,25 @@
         </w:rPr>
         <w:commentReference w:id="9"/>
       </w:r>
-    </w:p>
-    <w:p>
-      <w:pPr>
-        <w:pStyle w:val="Heading2"/>
-        <w:spacing w:line="480" w:lineRule="auto"/>
-        <w:jc w:val="both"/>
-      </w:pPr>
-      <w:r>
-        <w:t xml:space="preserve"> First application of approach: stroke</w:t>
-      </w:r>
-    </w:p>
-    <w:p>
-      <w:pPr>
-        <w:spacing w:line="480" w:lineRule="auto"/>
-        <w:jc w:val="both"/>
-      </w:pPr>
-      <w:r>
-        <w:t xml:space="preserve">As stated earlier, the first application of the approach is to map, with uncertainty, from the unrestricted system of </w:t>
+      <w:r>
+        <w:t xml:space="preserve">Comparison will then briefly be made with another source of data which reports </w:t>
+      </w:r>
+      <w:proofErr w:type="spellStart"/>
+      <w:r>
+        <w:t>HRQoL</w:t>
+      </w:r>
+      <w:proofErr w:type="spellEnd"/>
+      <w:r>
+        <w:t xml:space="preserve"> values using the restricted category system used in the model, in order to demonstrate why in this case mapping from the unrestricted system is preferable. </w:t>
+      </w:r>
+    </w:p>
+    <w:p>
+      <w:pPr>
+        <w:spacing w:line="480" w:lineRule="auto"/>
+        <w:jc w:val="both"/>
+      </w:pPr>
+      <w:r>
+        <w:t xml:space="preserve">The </w:t>
       </w:r>
       <w:proofErr w:type="spellStart"/>
       <w:r>
@@ -2025,17 +2296,128 @@
       </w:r>
       <w:proofErr w:type="spellEnd"/>
       <w:r>
-        <w:t xml:space="preserve">, to the restricted system of: dead; dependent stroke; and independent stroke. This section will first introduce the </w:t>
-      </w:r>
-      <w:proofErr w:type="spellStart"/>
+        <w:t xml:space="preserve"> is the 'unrestricted system' in both applications of the approach. It is a commonly used measure of disability or dependence in daily activities following a stroke, and was introduced in its current form by van </w:t>
+      </w:r>
+      <w:proofErr w:type="spellStart"/>
+      <w:r>
+        <w:t>Swieten</w:t>
+      </w:r>
+      <w:proofErr w:type="spellEnd"/>
+      <w:r>
+        <w:t xml:space="preserve"> at </w:t>
+      </w:r>
+      <w:proofErr w:type="spellStart"/>
+      <w:r>
+        <w:t>al</w:t>
+      </w:r>
+      <w:proofErr w:type="spellEnd"/>
+      <w:r>
+        <w:t xml:space="preserve"> in 1988, which adapted the original scale introduced in a paper by J Rankin, published in 1957 [REFS]. The </w:t>
+      </w:r>
+      <w:proofErr w:type="spellStart"/>
+      <w:r>
+        <w:t>mRS</w:t>
+      </w:r>
+      <w:proofErr w:type="spellEnd"/>
+      <w:r>
+        <w:t xml:space="preserve"> is a seven level discrete ordinal scale, with scores ranging from 0 to 6 inclusive, and more severe disability and dependence indicated by higher scores. The </w:t>
+      </w:r>
+      <w:proofErr w:type="spellStart"/>
+      <w:r>
+        <w:t>mRS</w:t>
+      </w:r>
+      <w:proofErr w:type="spellEnd"/>
+      <w:r>
+        <w:t xml:space="preserve"> has good inter-rater reliability, which along with its widespread use suggests it is an effective means of capturing variations in long-term health outcomes following a stroke. [REFs] </w:t>
+      </w:r>
+    </w:p>
+    <w:p>
+      <w:pPr>
+        <w:spacing w:line="480" w:lineRule="auto"/>
+        <w:jc w:val="both"/>
+      </w:pPr>
+      <w:r>
+        <w:t xml:space="preserve">The unrestricted-to-restricted category mapping assumptions made in the first application are shown in Table 2. It is assumed that an independent stroke outcome corresponds to </w:t>
+      </w:r>
       <w:proofErr w:type="gramStart"/>
       <w:r>
+        <w:t>an</w:t>
+      </w:r>
+      <w:proofErr w:type="gramEnd"/>
+      <w:r>
+        <w:t xml:space="preserve"> </w:t>
+      </w:r>
+      <w:proofErr w:type="spellStart"/>
+      <w:r>
         <w:t>mRS</w:t>
       </w:r>
       <w:proofErr w:type="spellEnd"/>
+      <w:r>
+        <w:t xml:space="preserve"> state 0, 1 or 2, and that a dependent stroke outcome corresponds to an </w:t>
+      </w:r>
+      <w:proofErr w:type="spellStart"/>
+      <w:r>
+        <w:t>mRS</w:t>
+      </w:r>
+      <w:proofErr w:type="spellEnd"/>
+      <w:r>
+        <w:t xml:space="preserve"> state 3, 4, and 5. Death is </w:t>
+      </w:r>
+      <w:proofErr w:type="spellStart"/>
+      <w:proofErr w:type="gramStart"/>
+      <w:r>
+        <w:t>mRS</w:t>
+      </w:r>
+      <w:proofErr w:type="spellEnd"/>
       <w:proofErr w:type="gramEnd"/>
       <w:r>
-        <w:t xml:space="preserve"> categories, and how they are considered to relate to the dependent and independent health states; i.e. what assumptions are made about how the unrestricted system maps onto the restricted system. It will then look at the data source used to provide information about mean </w:t>
+        <w:t xml:space="preserve"> state 6, and was assumed throughout to have a utility value of 0.</w:t>
+      </w:r>
+    </w:p>
+    <w:p>
+      <w:pPr>
+        <w:spacing w:line="480" w:lineRule="auto"/>
+        <w:jc w:val="both"/>
+      </w:pPr>
+      <w:r>
+        <w:t xml:space="preserve">                        [Table 2</w:t>
+      </w:r>
+      <w:proofErr w:type="gramStart"/>
+      <w:r>
+        <w:t>  about</w:t>
+      </w:r>
+      <w:proofErr w:type="gramEnd"/>
+      <w:r>
+        <w:t xml:space="preserve"> here]</w:t>
+      </w:r>
+    </w:p>
+    <w:p>
+      <w:pPr>
+        <w:spacing w:line="480" w:lineRule="auto"/>
+        <w:jc w:val="both"/>
+      </w:pPr>
+      <w:r>
+        <w:t>A graphical representation of use of the approach in the first application is shown in Figure 1.</w:t>
+      </w:r>
+    </w:p>
+    <w:p>
+      <w:pPr>
+        <w:spacing w:line="480" w:lineRule="auto"/>
+        <w:jc w:val="both"/>
+      </w:pPr>
+      <w:r>
+        <w:t xml:space="preserve">                        [Figure 1 about here]</w:t>
+      </w:r>
+    </w:p>
+    <w:p>
+      <w:pPr>
+        <w:spacing w:line="480" w:lineRule="auto"/>
+        <w:jc w:val="both"/>
+      </w:pPr>
+      <w:commentRangeStart w:id="10"/>
+      <w:r>
+        <w:lastRenderedPageBreak/>
+        <w:t xml:space="preserve">It will then look at the data source used to provide information about mean </w:t>
       </w:r>
       <w:proofErr w:type="spellStart"/>
       <w:r>
@@ -2043,11 +2425,7 @@
       </w:r>
       <w:proofErr w:type="spellEnd"/>
       <w:r>
-        <w:t xml:space="preserve"> in the unrestricted set and sample frequencies reported in each state. </w:t>
-      </w:r>
-      <w:commentRangeStart w:id="10"/>
-      <w:r>
-        <w:t xml:space="preserve">It will discuss the clinical trial which the reported </w:t>
+        <w:t xml:space="preserve"> and sample frequencies reported in each state. It will discuss the clinical trial which the reported </w:t>
       </w:r>
       <w:proofErr w:type="spellStart"/>
       <w:r>
@@ -2074,8 +2452,84 @@
         </w:rPr>
         <w:commentReference w:id="10"/>
       </w:r>
-      <w:r>
-        <w:t xml:space="preserve">Comparison will then briefly be made with another source of data which reports </w:t>
+    </w:p>
+    <w:p>
+      <w:pPr>
+        <w:spacing w:line="480" w:lineRule="auto"/>
+        <w:jc w:val="both"/>
+      </w:pPr>
+      <w:r>
+        <w:t xml:space="preserve">The </w:t>
+      </w:r>
+      <w:proofErr w:type="spellStart"/>
+      <w:r>
+        <w:t>Rivero</w:t>
+      </w:r>
+      <w:proofErr w:type="spellEnd"/>
+      <w:r>
+        <w:t xml:space="preserve">-Arias paper used data from the Oxford Vascular Study (OXVASC). [REF] OXVASC is a large scale population-based cohort, initiated in 2002, involving almost 100,000 individuals registered in </w:t>
+      </w:r>
+      <w:proofErr w:type="spellStart"/>
+      <w:r>
+        <w:t>Oxfordshire</w:t>
+      </w:r>
+      <w:proofErr w:type="spellEnd"/>
+      <w:r>
+        <w:t xml:space="preserve">, England.(8)  The source paper used 1,283 patients from this study, recruited between April 2002 and March 2007, who had suffered either stroke or transient ischemic attack (TIA). These patients were followed-up for up to 24 months. The condition of the patients was assessed using the disease specific measure of the </w:t>
+      </w:r>
+      <w:proofErr w:type="spellStart"/>
+      <w:r>
+        <w:t>mRS</w:t>
+      </w:r>
+      <w:proofErr w:type="spellEnd"/>
+      <w:r>
+        <w:t xml:space="preserve">, as well as the </w:t>
+      </w:r>
+      <w:proofErr w:type="spellStart"/>
+      <w:r>
+        <w:t>EuroQoL</w:t>
+      </w:r>
+      <w:proofErr w:type="spellEnd"/>
+      <w:r>
+        <w:t xml:space="preserve"> 5 Dimension (EQ-5D) tool. Based on this, the EQ-5D utilities associated with each state were estimated. (2)</w:t>
+      </w:r>
+    </w:p>
+    <w:p>
+      <w:pPr>
+        <w:spacing w:line="480" w:lineRule="auto"/>
+        <w:jc w:val="both"/>
+      </w:pPr>
+      <w:proofErr w:type="spellStart"/>
+      <w:r>
+        <w:t>Rivero</w:t>
+      </w:r>
+      <w:proofErr w:type="spellEnd"/>
+      <w:r>
+        <w:t xml:space="preserve">-Arias reported that, of the 1,283 patients who had a stroke within the Oxford vascular study (OXVASC) cohort, 24.8% (319 / 1,283) were dead within 24 months. [REF] Of those who survived, </w:t>
+      </w:r>
+      <w:proofErr w:type="spellStart"/>
+      <w:r>
+        <w:t>mRS</w:t>
+      </w:r>
+      <w:proofErr w:type="spellEnd"/>
+      <w:r>
+        <w:t xml:space="preserve"> scores following the stroke was graded according to the modified Rankin Scale (</w:t>
+      </w:r>
+      <w:proofErr w:type="spellStart"/>
+      <w:r>
+        <w:t>mRS</w:t>
+      </w:r>
+      <w:proofErr w:type="spellEnd"/>
+      <w:r>
+        <w:t>) 24 months after the event in 425 patients</w:t>
+      </w:r>
+      <w:proofErr w:type="gramStart"/>
+      <w:r>
+        <w:t>.(</w:t>
+      </w:r>
+      <w:proofErr w:type="gramEnd"/>
+      <w:r>
+        <w:t xml:space="preserve">2) In order to avoid having to also model a survival function using very limited data, the patients who died of stroke were assumed to have died within the first 24 months, and the 24 month state was assumed to be the patient’s long-term condition, with no additional variation in stroke-related </w:t>
       </w:r>
       <w:proofErr w:type="spellStart"/>
       <w:r>
@@ -2083,17 +2537,26 @@
       </w:r>
       <w:proofErr w:type="spellEnd"/>
       <w:r>
-        <w:t xml:space="preserve"> values using the restricted category system used in the model, in order to demonstrate why in this case mapping from the unrestricted system is preferable. </w:t>
-      </w:r>
-    </w:p>
-    <w:p>
-      <w:pPr>
-        <w:spacing w:line="480" w:lineRule="auto"/>
-        <w:jc w:val="both"/>
-      </w:pPr>
-      <w:r>
-        <w:lastRenderedPageBreak/>
-        <w:t xml:space="preserve">The </w:t>
+        <w:t xml:space="preserve"> effect after this period.</w:t>
+      </w:r>
+    </w:p>
+    <w:p>
+      <w:pPr>
+        <w:spacing w:line="480" w:lineRule="auto"/>
+        <w:jc w:val="both"/>
+      </w:pPr>
+      <w:r>
+        <w:t xml:space="preserve">                        [Table 1 about here]</w:t>
+      </w:r>
+    </w:p>
+    <w:p>
+      <w:pPr>
+        <w:spacing w:line="480" w:lineRule="auto"/>
+        <w:jc w:val="both"/>
+      </w:pPr>
+      <w:commentRangeStart w:id="11"/>
+      <w:r>
+        <w:t xml:space="preserve">The ordinary least squares (OLS) based mean estimates for the utility associated with each state, combined with the standard deviations around these mean estimates, were also reported in the source paper.[j12]   The numbers used from the source paper to estimate the distribution of patients in different </w:t>
       </w:r>
       <w:proofErr w:type="spellStart"/>
       <w:r>
@@ -2101,153 +2564,7 @@
       </w:r>
       <w:proofErr w:type="spellEnd"/>
       <w:r>
-        <w:t xml:space="preserve"> is the 'unrestricted system' in both applications of the approach. It is a commonly used measure of disability or dependence in daily activities following a stroke, and was introduced in its current form by van </w:t>
-      </w:r>
-      <w:proofErr w:type="spellStart"/>
-      <w:r>
-        <w:t>Swieten</w:t>
-      </w:r>
-      <w:proofErr w:type="spellEnd"/>
-      <w:r>
-        <w:t xml:space="preserve"> at </w:t>
-      </w:r>
-      <w:proofErr w:type="spellStart"/>
-      <w:r>
-        <w:t>al</w:t>
-      </w:r>
-      <w:proofErr w:type="spellEnd"/>
-      <w:r>
-        <w:t xml:space="preserve"> in 1988, which adapted the original scale introduced in a paper by J Rankin, published in 1957 [REFS]. The </w:t>
-      </w:r>
-      <w:proofErr w:type="spellStart"/>
-      <w:r>
-        <w:t>mRS</w:t>
-      </w:r>
-      <w:proofErr w:type="spellEnd"/>
-      <w:r>
-        <w:t xml:space="preserve"> is a seven level discrete ordinal scale, with scores ranging from 0 to 6 inclusive, and more severe disability and dependence indicated by higher scores. The </w:t>
-      </w:r>
-      <w:proofErr w:type="spellStart"/>
-      <w:r>
-        <w:t>mRS</w:t>
-      </w:r>
-      <w:proofErr w:type="spellEnd"/>
-      <w:r>
-        <w:t xml:space="preserve"> has good inter-rater reliability, which along with its widespread use suggests it is an effective means of capturing variations in long-term health outcomes following a stroke. [REFs] </w:t>
-      </w:r>
-    </w:p>
-    <w:p>
-      <w:pPr>
-        <w:spacing w:line="480" w:lineRule="auto"/>
-        <w:jc w:val="both"/>
-      </w:pPr>
-      <w:r>
-        <w:t xml:space="preserve">The unrestricted-to-restricted category mapping assumptions made in the first application are shown in Table 2. It is assumed that an independent stroke outcome corresponds to </w:t>
-      </w:r>
-      <w:proofErr w:type="gramStart"/>
-      <w:r>
-        <w:t>an</w:t>
-      </w:r>
-      <w:proofErr w:type="gramEnd"/>
-      <w:r>
-        <w:t xml:space="preserve"> </w:t>
-      </w:r>
-      <w:proofErr w:type="spellStart"/>
-      <w:r>
-        <w:t>mRS</w:t>
-      </w:r>
-      <w:proofErr w:type="spellEnd"/>
-      <w:r>
-        <w:t xml:space="preserve"> state 0, 1 or 2, and that a dependent stroke outcome corresponds to an </w:t>
-      </w:r>
-      <w:proofErr w:type="spellStart"/>
-      <w:r>
-        <w:t>mRS</w:t>
-      </w:r>
-      <w:proofErr w:type="spellEnd"/>
-      <w:r>
-        <w:t xml:space="preserve"> state 3, 4, and 5. Death is </w:t>
-      </w:r>
-      <w:proofErr w:type="spellStart"/>
-      <w:proofErr w:type="gramStart"/>
-      <w:r>
-        <w:t>mRS</w:t>
-      </w:r>
-      <w:proofErr w:type="spellEnd"/>
-      <w:proofErr w:type="gramEnd"/>
-      <w:r>
-        <w:t xml:space="preserve"> state 6, and was assumed throughout to have a utility value of 0.</w:t>
-      </w:r>
-    </w:p>
-    <w:p>
-      <w:pPr>
-        <w:spacing w:line="480" w:lineRule="auto"/>
-        <w:jc w:val="both"/>
-      </w:pPr>
-      <w:r>
-        <w:t xml:space="preserve">                        [Table 2</w:t>
-      </w:r>
-      <w:proofErr w:type="gramStart"/>
-      <w:r>
-        <w:t>  about</w:t>
-      </w:r>
-      <w:proofErr w:type="gramEnd"/>
-      <w:r>
-        <w:t xml:space="preserve"> here]</w:t>
-      </w:r>
-    </w:p>
-    <w:p>
-      <w:pPr>
-        <w:spacing w:line="480" w:lineRule="auto"/>
-        <w:jc w:val="both"/>
-      </w:pPr>
-      <w:r>
-        <w:t>A graphical representation of use of the approach in the first application is shown in Figure 1.</w:t>
-      </w:r>
-    </w:p>
-    <w:p>
-      <w:pPr>
-        <w:spacing w:line="480" w:lineRule="auto"/>
-        <w:jc w:val="both"/>
-      </w:pPr>
-      <w:r>
-        <w:t xml:space="preserve">                        [Figure 1 about here]</w:t>
-      </w:r>
-    </w:p>
-    <w:p>
-      <w:pPr>
-        <w:spacing w:line="480" w:lineRule="auto"/>
-        <w:jc w:val="both"/>
-      </w:pPr>
-      <w:commentRangeStart w:id="11"/>
-      <w:r>
-        <w:t xml:space="preserve">It will then look at the data source used to provide information about mean </w:t>
-      </w:r>
-      <w:proofErr w:type="spellStart"/>
-      <w:r>
-        <w:t>HRQoL</w:t>
-      </w:r>
-      <w:proofErr w:type="spellEnd"/>
-      <w:r>
-        <w:t xml:space="preserve"> and sample frequencies reported in each state. It will discuss the clinical trial which the reported </w:t>
-      </w:r>
-      <w:proofErr w:type="spellStart"/>
-      <w:r>
-        <w:t>summarise</w:t>
-      </w:r>
-      <w:proofErr w:type="spellEnd"/>
-      <w:r>
-        <w:t xml:space="preserve"> using the </w:t>
-      </w:r>
-      <w:proofErr w:type="spellStart"/>
-      <w:proofErr w:type="gramStart"/>
-      <w:r>
-        <w:t>mRS</w:t>
-      </w:r>
-      <w:proofErr w:type="spellEnd"/>
-      <w:proofErr w:type="gramEnd"/>
-      <w:r>
-        <w:t xml:space="preserve"> system. </w:t>
+        <w:t xml:space="preserve"> categories are presented in Table 1.</w:t>
       </w:r>
       <w:commentRangeEnd w:id="11"/>
       <w:r>
@@ -2262,8 +2579,14 @@
         <w:spacing w:line="480" w:lineRule="auto"/>
         <w:jc w:val="both"/>
       </w:pPr>
-      <w:r>
-        <w:t xml:space="preserve">The </w:t>
+      <w:proofErr w:type="spellStart"/>
+      <w:r>
+        <w:lastRenderedPageBreak/>
+        <w:t>HRQoL</w:t>
+      </w:r>
+      <w:proofErr w:type="spellEnd"/>
+      <w:r>
+        <w:t xml:space="preserve"> estimates were not collected for all patients in the </w:t>
       </w:r>
       <w:proofErr w:type="spellStart"/>
       <w:r>
@@ -2271,49 +2594,162 @@
       </w:r>
       <w:proofErr w:type="spellEnd"/>
       <w:r>
-        <w:t xml:space="preserve">-Arias paper used data from the Oxford Vascular Study (OXVASC). [REF] OXVASC is a large scale population-based cohort, initiated in 2002, involving almost 100,000 individuals registered in </w:t>
-      </w:r>
-      <w:proofErr w:type="spellStart"/>
-      <w:r>
-        <w:t>Oxfordshire</w:t>
-      </w:r>
-      <w:proofErr w:type="spellEnd"/>
-      <w:r>
-        <w:t xml:space="preserve">, England.(8)  The source paper used 1,283 patients from this study, recruited between April 2002 and March 2007, who had suffered either stroke or transient ischemic attack (TIA). These patients were followed-up for up to 24 </w:t>
-      </w:r>
+        <w:t xml:space="preserve">-Arias study, and so the </w:t>
+      </w:r>
+      <w:proofErr w:type="spellStart"/>
+      <w:r>
+        <w:t>HRQoL</w:t>
+      </w:r>
+      <w:proofErr w:type="spellEnd"/>
+      <w:r>
+        <w:t xml:space="preserve"> estimates were based only on those where the data were collected. These estimates were not adjusted when used in this approach, and so the assumption that these estimates are representative of those for whom the data were not collected was implicitly made; this is known as the missing completely at random (MCAR) assumption. (9) </w:t>
+      </w:r>
+    </w:p>
+    <w:p>
+      <w:pPr>
+        <w:spacing w:line="480" w:lineRule="auto"/>
+        <w:jc w:val="both"/>
+      </w:pPr>
+      <w:r>
+        <w:t xml:space="preserve">Comparison will then briefly be made with another source of data which reports </w:t>
+      </w:r>
+      <w:proofErr w:type="spellStart"/>
+      <w:r>
+        <w:t>HRQoL</w:t>
+      </w:r>
+      <w:proofErr w:type="spellEnd"/>
+      <w:r>
+        <w:t xml:space="preserve"> values using the restricted category system used in the model, in order to demonstrate why in this case mapping from the unrestricted system is preferable. </w:t>
+      </w:r>
+    </w:p>
+    <w:p>
+      <w:pPr>
+        <w:pStyle w:val="Heading2"/>
+        <w:spacing w:line="480" w:lineRule="auto"/>
+        <w:jc w:val="both"/>
+      </w:pPr>
+      <w:r>
+        <w:t>Second application of approach: ICH</w:t>
+      </w:r>
+    </w:p>
+    <w:p>
+      <w:pPr>
+        <w:spacing w:line="480" w:lineRule="auto"/>
+        <w:jc w:val="both"/>
+      </w:pPr>
+      <w:r>
+        <w:t xml:space="preserve">Because of the simulation model and specific clinical problem which motivates the approach described here, it was considered useful to be able to use estimates reported in </w:t>
+      </w:r>
+      <w:proofErr w:type="spellStart"/>
+      <w:r>
+        <w:t>Rivero</w:t>
+      </w:r>
+      <w:proofErr w:type="spellEnd"/>
+      <w:r>
+        <w:t xml:space="preserve">-Arias to also produce estimates of the </w:t>
+      </w:r>
+      <w:proofErr w:type="spellStart"/>
+      <w:r>
+        <w:t>HRQoL</w:t>
+      </w:r>
+      <w:proofErr w:type="spellEnd"/>
+      <w:r>
+        <w:t xml:space="preserve"> consequences of intracranial </w:t>
+      </w:r>
+      <w:proofErr w:type="spellStart"/>
+      <w:r>
+        <w:t>haemorrhages</w:t>
+      </w:r>
+      <w:proofErr w:type="spellEnd"/>
+      <w:r>
+        <w:t xml:space="preserve">. This is because both ICHs and strokes involve disruptions in blood flow within the brain, with qualitatively similar potential long-term consequences in terms of disablement, </w:t>
+      </w:r>
+      <w:proofErr w:type="spellStart"/>
+      <w:r>
+        <w:t>HRQoL</w:t>
+      </w:r>
+      <w:proofErr w:type="spellEnd"/>
+      <w:r>
+        <w:t xml:space="preserve"> impairment, and treatment costs. By making use of the estimates from </w:t>
+      </w:r>
+      <w:proofErr w:type="spellStart"/>
+      <w:r>
+        <w:t>Rivero</w:t>
+      </w:r>
+      <w:proofErr w:type="spellEnd"/>
+      <w:r>
+        <w:t xml:space="preserve">-Arias again, estimates for both the </w:t>
+      </w:r>
+      <w:proofErr w:type="spellStart"/>
+      <w:r>
+        <w:t>HRQoL</w:t>
+      </w:r>
+      <w:proofErr w:type="spellEnd"/>
+      <w:r>
+        <w:t xml:space="preserve"> impairments of strokes and ICHs are based on the same patient population. Treatment with OACs reduces the risk of the former but increases the risk of the </w:t>
+      </w:r>
+      <w:proofErr w:type="gramStart"/>
+      <w:r>
+        <w:t>latter,</w:t>
+      </w:r>
+      <w:proofErr w:type="gramEnd"/>
+      <w:r>
+        <w:t xml:space="preserve"> and so using data from the same population for estimates of the </w:t>
+      </w:r>
+      <w:proofErr w:type="spellStart"/>
+      <w:r>
+        <w:t>HRQoL</w:t>
+      </w:r>
+      <w:proofErr w:type="spellEnd"/>
+      <w:r>
+        <w:t xml:space="preserve"> consequences of both event types means differences between estimates of event types will not be an artefact of differences in the patient population. However, such estimates will in part depend on the mapping assumptions made between the </w:t>
+      </w:r>
+      <w:proofErr w:type="spellStart"/>
+      <w:r>
+        <w:t>mRS</w:t>
+      </w:r>
+      <w:proofErr w:type="spellEnd"/>
+      <w:r>
+        <w:t xml:space="preserve"> and GOS systems. The definition of the GOS states, along with the </w:t>
+      </w:r>
+      <w:proofErr w:type="spellStart"/>
+      <w:proofErr w:type="gramStart"/>
+      <w:r>
+        <w:t>mRS</w:t>
+      </w:r>
+      <w:proofErr w:type="spellEnd"/>
+      <w:proofErr w:type="gramEnd"/>
+      <w:r>
+        <w:t xml:space="preserve"> states they were assumed to correspond to, are shown in table XX. </w:t>
+      </w:r>
+    </w:p>
+    <w:p>
+      <w:pPr>
+        <w:spacing w:line="480" w:lineRule="auto"/>
+        <w:jc w:val="both"/>
+      </w:pPr>
       <w:r>
         <w:lastRenderedPageBreak/>
-        <w:t xml:space="preserve">months. The condition of the patients was assessed using the disease specific measure of the </w:t>
-      </w:r>
-      <w:proofErr w:type="spellStart"/>
+        <w:t xml:space="preserve">                        TABLE X - GOS and </w:t>
+      </w:r>
+      <w:proofErr w:type="spellStart"/>
+      <w:proofErr w:type="gramStart"/>
       <w:r>
         <w:t>mRS</w:t>
       </w:r>
       <w:proofErr w:type="spellEnd"/>
-      <w:r>
-        <w:t xml:space="preserve">, as well as the </w:t>
-      </w:r>
-      <w:proofErr w:type="spellStart"/>
-      <w:r>
-        <w:t>EuroQoL</w:t>
-      </w:r>
-      <w:proofErr w:type="spellEnd"/>
-      <w:r>
-        <w:t xml:space="preserve"> 5 Dimension (EQ-5D) tool. Based on this, the EQ-5D utilities associated with each state were estimated. (2)</w:t>
-      </w:r>
-    </w:p>
-    <w:p>
-      <w:pPr>
-        <w:spacing w:line="480" w:lineRule="auto"/>
-        <w:jc w:val="both"/>
-      </w:pPr>
-      <w:proofErr w:type="spellStart"/>
-      <w:r>
-        <w:t>Rivero</w:t>
-      </w:r>
-      <w:proofErr w:type="spellEnd"/>
-      <w:r>
-        <w:t xml:space="preserve">-Arias reported that, of the 1,283 patients who had a stroke within the Oxford vascular study (OXVASC) cohort, 24.8% (319 / 1,283) were dead within 24 months. [REF] Of those who survived, </w:t>
+      <w:proofErr w:type="gramEnd"/>
+      <w:r>
+        <w:t xml:space="preserve"> states</w:t>
+      </w:r>
+    </w:p>
+    <w:p>
+      <w:pPr>
+        <w:spacing w:line="480" w:lineRule="auto"/>
+        <w:jc w:val="both"/>
+      </w:pPr>
+      <w:r>
+        <w:t xml:space="preserve">The mapping assumptions made were that GOS 5 (‘good recovery’) corresponds to </w:t>
       </w:r>
       <w:proofErr w:type="spellStart"/>
       <w:r>
@@ -2321,7 +2757,7 @@
       </w:r>
       <w:proofErr w:type="spellEnd"/>
       <w:r>
-        <w:t xml:space="preserve"> scores following the stroke was graded according to the modified Rankin Scale (</w:t>
+        <w:t xml:space="preserve"> states 0 or 1, that GOS 4 (‘moderately disabled’) corresponds to </w:t>
       </w:r>
       <w:proofErr w:type="spellStart"/>
       <w:r>
@@ -2329,15 +2765,15 @@
       </w:r>
       <w:proofErr w:type="spellEnd"/>
       <w:r>
-        <w:t>) 24 months after the event in 425 patients</w:t>
-      </w:r>
-      <w:proofErr w:type="gramStart"/>
-      <w:r>
-        <w:t>.(</w:t>
-      </w:r>
-      <w:proofErr w:type="gramEnd"/>
-      <w:r>
-        <w:t xml:space="preserve">2) In order to avoid having to also model a survival function using very limited data, the patients who died of stroke were assumed to have died within the first 24 months, and the 24 month state was assumed to be the patient’s long-term condition, with no additional variation in stroke-related </w:t>
+        <w:t xml:space="preserve"> states 2 or 3, and that GOS 3 (‘severely disabled’) corresponds to </w:t>
+      </w:r>
+      <w:proofErr w:type="spellStart"/>
+      <w:r>
+        <w:t>mRS</w:t>
+      </w:r>
+      <w:proofErr w:type="spellEnd"/>
+      <w:r>
+        <w:t xml:space="preserve"> states 4 or 5. GOS 2 is defined as a 'persistent vegetative state', and was assumed to have the same </w:t>
       </w:r>
       <w:proofErr w:type="spellStart"/>
       <w:r>
@@ -2345,34 +2781,44 @@
       </w:r>
       <w:proofErr w:type="spellEnd"/>
       <w:r>
-        <w:t xml:space="preserve"> effect after this period.</w:t>
-      </w:r>
-    </w:p>
-    <w:p>
-      <w:pPr>
-        <w:spacing w:line="480" w:lineRule="auto"/>
-        <w:jc w:val="both"/>
-      </w:pPr>
-      <w:r>
-        <w:t xml:space="preserve">                        [Table 1 about here]</w:t>
-      </w:r>
-    </w:p>
-    <w:p>
-      <w:pPr>
-        <w:spacing w:line="480" w:lineRule="auto"/>
-        <w:jc w:val="both"/>
-      </w:pPr>
+        <w:t xml:space="preserve"> as a GOS 1 ('dead'), which corresponds to </w:t>
+      </w:r>
+      <w:proofErr w:type="spellStart"/>
+      <w:r>
+        <w:t>mRS</w:t>
+      </w:r>
+      <w:proofErr w:type="spellEnd"/>
+      <w:r>
+        <w:t xml:space="preserve"> 6 ('dead'). From the perspective of the simulation model, GOS 2 is distinct from GOS 1, however, in that different, and higher, instantaneous and ongoing costs apply. </w:t>
+      </w:r>
+    </w:p>
+    <w:p>
+      <w:pPr>
+        <w:spacing w:line="480" w:lineRule="auto"/>
+        <w:jc w:val="both"/>
+      </w:pPr>
+      <w:r>
+        <w:t xml:space="preserve">Because the estimates of </w:t>
+      </w:r>
+      <w:proofErr w:type="spellStart"/>
+      <w:r>
+        <w:t>HRQoL</w:t>
+      </w:r>
+      <w:proofErr w:type="spellEnd"/>
+      <w:r>
+        <w:t xml:space="preserve"> in each GOS state depends on the mapping assumptions between </w:t>
+      </w:r>
+      <w:proofErr w:type="spellStart"/>
+      <w:r>
+        <w:t>mRS</w:t>
+      </w:r>
+      <w:proofErr w:type="spellEnd"/>
+      <w:r>
+        <w:t xml:space="preserve"> and GOS which have been made, a structural sensitivity analysis was performed in which slightly different mapping assumptions were made. Further details and results of this are presented in appendix </w:t>
+      </w:r>
       <w:commentRangeStart w:id="12"/>
       <w:r>
-        <w:t xml:space="preserve">The ordinary least squares (OLS) based mean estimates for the utility associated with each state, combined with the standard deviations around these mean estimates, were also reported in the source paper.[j12]   The numbers used from the source paper to estimate the distribution of patients in different </w:t>
-      </w:r>
-      <w:proofErr w:type="spellStart"/>
-      <w:r>
-        <w:t>mRS</w:t>
-      </w:r>
-      <w:proofErr w:type="spellEnd"/>
-      <w:r>
-        <w:t xml:space="preserve"> categories are presented in Table 1.</w:t>
+        <w:t>XXX</w:t>
       </w:r>
       <w:commentRangeEnd w:id="12"/>
       <w:r>
@@ -2381,252 +2827,54 @@
         </w:rPr>
         <w:commentReference w:id="12"/>
       </w:r>
-    </w:p>
-    <w:p>
-      <w:pPr>
-        <w:spacing w:line="480" w:lineRule="auto"/>
-        <w:jc w:val="both"/>
-      </w:pPr>
-      <w:proofErr w:type="spellStart"/>
-      <w:r>
-        <w:t>HRQoL</w:t>
-      </w:r>
-      <w:proofErr w:type="spellEnd"/>
-      <w:r>
-        <w:t xml:space="preserve"> estimates were not collected for all patients in the </w:t>
-      </w:r>
-      <w:proofErr w:type="spellStart"/>
-      <w:r>
-        <w:t>Rivero</w:t>
-      </w:r>
-      <w:proofErr w:type="spellEnd"/>
-      <w:r>
-        <w:t xml:space="preserve">-Arias study, and so the </w:t>
-      </w:r>
-      <w:proofErr w:type="spellStart"/>
-      <w:r>
-        <w:t>HRQoL</w:t>
-      </w:r>
-      <w:proofErr w:type="spellEnd"/>
-      <w:r>
-        <w:t xml:space="preserve"> estimates were based only on those where the data were collected. These estimates were not adjusted when used in this approach, and so the assumption that these estimates are representative of those for whom the data were not collected was implicitly made; this is known as the missing completely at random (MCAR) assumption. (9) </w:t>
-      </w:r>
-    </w:p>
-    <w:p>
-      <w:pPr>
-        <w:spacing w:line="480" w:lineRule="auto"/>
-        <w:jc w:val="both"/>
-      </w:pPr>
-      <w:r>
-        <w:t xml:space="preserve">Comparison will then briefly be made with another source of data which reports </w:t>
-      </w:r>
-      <w:proofErr w:type="spellStart"/>
-      <w:r>
-        <w:t>HRQoL</w:t>
-      </w:r>
-      <w:proofErr w:type="spellEnd"/>
-      <w:r>
-        <w:t xml:space="preserve"> values using the restricted category system used in the model, in order to demonstrate why in this case mapping from the unrestricted system is preferable. </w:t>
-      </w:r>
-    </w:p>
-    <w:p>
-      <w:pPr>
-        <w:pStyle w:val="Heading2"/>
-        <w:spacing w:line="480" w:lineRule="auto"/>
-        <w:jc w:val="both"/>
-      </w:pPr>
-      <w:r>
-        <w:lastRenderedPageBreak/>
-        <w:t>Second application of approach: ICH</w:t>
-      </w:r>
-    </w:p>
-    <w:p>
-      <w:pPr>
-        <w:spacing w:line="480" w:lineRule="auto"/>
-        <w:jc w:val="both"/>
-      </w:pPr>
-      <w:r>
-        <w:t xml:space="preserve">Because of the simulation model and specific clinical problem which motivates the approach described here, it was considered useful to be able to use estimates reported in </w:t>
-      </w:r>
-      <w:proofErr w:type="spellStart"/>
-      <w:r>
-        <w:t>Rivero</w:t>
-      </w:r>
-      <w:proofErr w:type="spellEnd"/>
-      <w:r>
-        <w:t xml:space="preserve">-Arias to also produce estimates of the </w:t>
-      </w:r>
-      <w:proofErr w:type="spellStart"/>
-      <w:r>
-        <w:t>HRQoL</w:t>
-      </w:r>
-      <w:proofErr w:type="spellEnd"/>
-      <w:r>
-        <w:t xml:space="preserve"> consequences of intracranial </w:t>
-      </w:r>
-      <w:proofErr w:type="spellStart"/>
-      <w:r>
-        <w:t>haemorrhages</w:t>
-      </w:r>
-      <w:proofErr w:type="spellEnd"/>
-      <w:r>
-        <w:t xml:space="preserve">. This is because both ICHs and strokes involve disruptions in blood flow within the brain, with qualitatively similar potential long-term consequences in terms of disablement, </w:t>
-      </w:r>
-      <w:proofErr w:type="spellStart"/>
-      <w:r>
-        <w:t>HRQoL</w:t>
-      </w:r>
-      <w:proofErr w:type="spellEnd"/>
-      <w:r>
-        <w:t xml:space="preserve"> impairment, and treatment costs. By making use of the estimates from </w:t>
-      </w:r>
-      <w:proofErr w:type="spellStart"/>
-      <w:r>
-        <w:t>Rivero</w:t>
-      </w:r>
-      <w:proofErr w:type="spellEnd"/>
-      <w:r>
-        <w:t xml:space="preserve">-Arias again, estimates for both the </w:t>
-      </w:r>
-      <w:proofErr w:type="spellStart"/>
-      <w:r>
-        <w:t>HRQoL</w:t>
-      </w:r>
-      <w:proofErr w:type="spellEnd"/>
-      <w:r>
-        <w:t xml:space="preserve"> impairments of strokes and ICHs are based on the same patient population. Treatment with OACs reduces the risk of the former but increases the risk of the </w:t>
-      </w:r>
-      <w:proofErr w:type="gramStart"/>
-      <w:r>
-        <w:t>latter,</w:t>
-      </w:r>
-      <w:proofErr w:type="gramEnd"/>
-      <w:r>
-        <w:t xml:space="preserve"> and so using data from the same population for estimates of the </w:t>
-      </w:r>
-      <w:proofErr w:type="spellStart"/>
-      <w:r>
-        <w:t>HRQoL</w:t>
-      </w:r>
-      <w:proofErr w:type="spellEnd"/>
-      <w:r>
-        <w:t xml:space="preserve"> consequences of both event types means differences between estimates of event types will not be an artefact of differences in the patient population. However, such estimates will in part depend on the mapping assumptions made between the </w:t>
-      </w:r>
-      <w:proofErr w:type="spellStart"/>
-      <w:r>
-        <w:t>mRS</w:t>
-      </w:r>
-      <w:proofErr w:type="spellEnd"/>
-      <w:r>
-        <w:t xml:space="preserve"> and GOS systems. The definition of the GOS states, along with the </w:t>
-      </w:r>
-      <w:proofErr w:type="spellStart"/>
-      <w:proofErr w:type="gramStart"/>
-      <w:r>
-        <w:t>mRS</w:t>
-      </w:r>
-      <w:proofErr w:type="spellEnd"/>
-      <w:proofErr w:type="gramEnd"/>
-      <w:r>
-        <w:t xml:space="preserve"> states they were assumed to correspond to, are shown in table XX. </w:t>
-      </w:r>
-    </w:p>
-    <w:p>
-      <w:pPr>
-        <w:spacing w:line="480" w:lineRule="auto"/>
-        <w:jc w:val="both"/>
-      </w:pPr>
-      <w:r>
-        <w:t xml:space="preserve">                        TABLE X - GOS and </w:t>
-      </w:r>
-      <w:proofErr w:type="spellStart"/>
-      <w:proofErr w:type="gramStart"/>
-      <w:r>
-        <w:t>mRS</w:t>
-      </w:r>
-      <w:proofErr w:type="spellEnd"/>
-      <w:proofErr w:type="gramEnd"/>
-      <w:r>
-        <w:t xml:space="preserve"> states</w:t>
-      </w:r>
-    </w:p>
-    <w:p>
-      <w:pPr>
-        <w:spacing w:line="480" w:lineRule="auto"/>
-        <w:jc w:val="both"/>
-      </w:pPr>
-      <w:r>
-        <w:t xml:space="preserve">The mapping assumptions made were that GOS 5 (‘good recovery’) corresponds to </w:t>
-      </w:r>
-      <w:proofErr w:type="spellStart"/>
-      <w:r>
-        <w:t>mRS</w:t>
-      </w:r>
-      <w:proofErr w:type="spellEnd"/>
-      <w:r>
-        <w:t xml:space="preserve"> states 0 or 1, that GOS 4 (‘moderately disabled’) corresponds to </w:t>
-      </w:r>
-      <w:proofErr w:type="spellStart"/>
-      <w:r>
-        <w:t>mRS</w:t>
-      </w:r>
-      <w:proofErr w:type="spellEnd"/>
-      <w:r>
-        <w:t xml:space="preserve"> states 2 or 3, and that GOS 3 (‘severely disabled’) corresponds to </w:t>
-      </w:r>
-      <w:proofErr w:type="spellStart"/>
-      <w:r>
-        <w:t>mRS</w:t>
-      </w:r>
-      <w:proofErr w:type="spellEnd"/>
-      <w:r>
-        <w:t xml:space="preserve"> states 4 or 5. GOS 2 is defined as a 'persistent vegetative state', and was assumed to have the same </w:t>
-      </w:r>
-      <w:proofErr w:type="spellStart"/>
-      <w:r>
-        <w:t>HRQoL</w:t>
-      </w:r>
-      <w:proofErr w:type="spellEnd"/>
-      <w:r>
-        <w:t xml:space="preserve"> as a GOS 1 ('dead'), which corresponds to </w:t>
-      </w:r>
-      <w:proofErr w:type="spellStart"/>
-      <w:r>
-        <w:t>mRS</w:t>
-      </w:r>
-      <w:proofErr w:type="spellEnd"/>
-      <w:r>
-        <w:t xml:space="preserve"> 6 ('dead'). From the perspective of the simulation model, GOS 2 is distinct from GOS 1, however, in that different, and higher, instantaneous and ongoing costs apply. </w:t>
-      </w:r>
-    </w:p>
-    <w:p>
-      <w:pPr>
-        <w:spacing w:line="480" w:lineRule="auto"/>
-        <w:jc w:val="both"/>
-      </w:pPr>
-      <w:r>
-        <w:lastRenderedPageBreak/>
-        <w:t xml:space="preserve">Because the estimates of </w:t>
-      </w:r>
-      <w:proofErr w:type="spellStart"/>
-      <w:r>
-        <w:t>HRQoL</w:t>
-      </w:r>
-      <w:proofErr w:type="spellEnd"/>
-      <w:r>
-        <w:t xml:space="preserve"> in each GOS state depends on the mapping assumptions between </w:t>
-      </w:r>
-      <w:proofErr w:type="spellStart"/>
-      <w:r>
-        <w:t>mRS</w:t>
-      </w:r>
-      <w:proofErr w:type="spellEnd"/>
-      <w:r>
-        <w:t xml:space="preserve"> and GOS which have been made, a structural sensitivity analysis was performed in which slightly different mapping assumptions were made. Further details and results of this are presented in appendix </w:t>
-      </w:r>
+      <w:r>
+        <w:t xml:space="preserve">, and briefly </w:t>
+      </w:r>
+      <w:proofErr w:type="spellStart"/>
+      <w:r>
+        <w:t>summarised</w:t>
+      </w:r>
+      <w:proofErr w:type="spellEnd"/>
+      <w:r>
+        <w:t xml:space="preserve"> in the results section.</w:t>
+      </w:r>
+    </w:p>
+    <w:p>
+      <w:pPr>
+        <w:pStyle w:val="Heading3"/>
+        <w:spacing w:line="480" w:lineRule="auto"/>
+        <w:jc w:val="both"/>
+      </w:pPr>
+      <w:r>
+        <w:t>Graphical representation of process</w:t>
+      </w:r>
+    </w:p>
+    <w:p>
+      <w:pPr>
+        <w:spacing w:line="480" w:lineRule="auto"/>
+        <w:jc w:val="both"/>
+      </w:pPr>
+      <w:r>
+        <w:t>A graphical model of the approach as used in the second application is shown in figure 2.</w:t>
+      </w:r>
+    </w:p>
+    <w:p>
+      <w:pPr>
+        <w:spacing w:line="480" w:lineRule="auto"/>
+        <w:jc w:val="both"/>
+      </w:pPr>
+      <w:r>
+        <w:t xml:space="preserve">                        [Figure 2 about here]</w:t>
+      </w:r>
+    </w:p>
+    <w:p>
+      <w:pPr>
+        <w:spacing w:line="480" w:lineRule="auto"/>
+        <w:jc w:val="both"/>
+      </w:pPr>
       <w:commentRangeStart w:id="13"/>
       <w:r>
-        <w:t>XXX</w:t>
+        <w:t>Additional discussion with reference to specific nodes, and use of 'downstream' and 'upstream' terminology</w:t>
       </w:r>
       <w:commentRangeEnd w:id="13"/>
       <w:r>
@@ -2635,62 +2883,6 @@
         </w:rPr>
         <w:commentReference w:id="13"/>
       </w:r>
-      <w:r>
-        <w:t xml:space="preserve">, and briefly </w:t>
-      </w:r>
-      <w:proofErr w:type="spellStart"/>
-      <w:r>
-        <w:t>summarised</w:t>
-      </w:r>
-      <w:proofErr w:type="spellEnd"/>
-      <w:r>
-        <w:t xml:space="preserve"> in the results section.</w:t>
-      </w:r>
-    </w:p>
-    <w:p>
-      <w:pPr>
-        <w:pStyle w:val="Heading3"/>
-        <w:spacing w:line="480" w:lineRule="auto"/>
-        <w:jc w:val="both"/>
-      </w:pPr>
-      <w:r>
-        <w:t>Graphical representation of process</w:t>
-      </w:r>
-    </w:p>
-    <w:p>
-      <w:pPr>
-        <w:spacing w:line="480" w:lineRule="auto"/>
-        <w:jc w:val="both"/>
-      </w:pPr>
-      <w:r>
-        <w:t>A graphical model of the approach as used in the second application is shown in figure 2.</w:t>
-      </w:r>
-    </w:p>
-    <w:p>
-      <w:pPr>
-        <w:spacing w:line="480" w:lineRule="auto"/>
-        <w:jc w:val="both"/>
-      </w:pPr>
-      <w:r>
-        <w:t xml:space="preserve">                        [Figure 2 about here]</w:t>
-      </w:r>
-    </w:p>
-    <w:p>
-      <w:pPr>
-        <w:spacing w:line="480" w:lineRule="auto"/>
-        <w:jc w:val="both"/>
-      </w:pPr>
-      <w:commentRangeStart w:id="14"/>
-      <w:r>
-        <w:t>Additional discussion with reference to specific nodes, and use of 'downstream' and 'upstream' terminology</w:t>
-      </w:r>
-      <w:commentRangeEnd w:id="14"/>
-      <w:r>
-        <w:rPr>
-          <w:rStyle w:val="CommentReference"/>
-        </w:rPr>
-        <w:commentReference w:id="14"/>
-      </w:r>
     </w:p>
     <w:p>
       <w:pPr>
@@ -2734,7 +2926,11 @@
       </w:r>
       <w:proofErr w:type="spellEnd"/>
       <w:r>
-        <w:t xml:space="preserve">. The simulation suggests that approximately one quarter of patients die as a result of a stroke, around one fifth are left in a dependent state, and the </w:t>
+        <w:t xml:space="preserve">. The </w:t>
+      </w:r>
+      <w:r>
+        <w:lastRenderedPageBreak/>
+        <w:t xml:space="preserve">simulation suggests that approximately one quarter of patients die as a result of a stroke, around one fifth are left in a dependent state, and the </w:t>
       </w:r>
       <w:proofErr w:type="gramStart"/>
       <w:r>
@@ -2742,7 +2938,12 @@
       </w:r>
       <w:proofErr w:type="gramEnd"/>
       <w:r>
-        <w:t xml:space="preserve"> left in an independent state. Being in a dependent state leads, on average, to slightly more than a halving of the patient’s quality of life, whereas being in an independent state leads to quality of life reducing by around one fifth compared with patients whose strokes had no lasting effect (</w:t>
+        <w:t xml:space="preserve"> left in an independent state. Being in a dependent state leads, on average, to slightly more tha</w:t>
+      </w:r>
+      <w:bookmarkStart w:id="14" w:name="_GoBack"/>
+      <w:bookmarkEnd w:id="14"/>
+      <w:r>
+        <w:t>n a halving of the patient’s quality of life, whereas being in an independent state leads to quality of life reducing by around one fifth compared with patients whose strokes had no lasting effect (</w:t>
       </w:r>
       <w:proofErr w:type="spellStart"/>
       <w:r>
@@ -2769,7 +2970,6 @@
         <w:jc w:val="both"/>
       </w:pPr>
       <w:r>
-        <w:lastRenderedPageBreak/>
         <w:t>Results of second application</w:t>
       </w:r>
     </w:p>
@@ -2859,6 +3059,7 @@
         <w:jc w:val="both"/>
       </w:pPr>
       <w:r>
+        <w:lastRenderedPageBreak/>
         <w:t xml:space="preserve">The motivating example for using the approach was a health economic model in which cost data were reported aggregated by the restricted state category, and the </w:t>
       </w:r>
       <w:proofErr w:type="spellStart"/>
@@ -2895,67 +3096,67 @@
         <w:jc w:val="both"/>
       </w:pPr>
       <w:r>
+        <w:t xml:space="preserve">The flexibility and </w:t>
+      </w:r>
+      <w:proofErr w:type="spellStart"/>
+      <w:r>
+        <w:t>generalisability</w:t>
+      </w:r>
+      <w:proofErr w:type="spellEnd"/>
+      <w:r>
+        <w:t xml:space="preserve"> of the approach was demonstrated by showing that it could also be applied to use the same clinical data source to populate two series of health states: those related to different stroke outcomes, and those related to different ICH outcomes. This meant that recent and relevant clinical data from a single population could be used to simulate the effects both of strokes and ICHs. </w:t>
+      </w:r>
+    </w:p>
+    <w:p>
+      <w:pPr>
+        <w:spacing w:line="480" w:lineRule="auto"/>
+        <w:jc w:val="both"/>
+      </w:pPr>
+      <w:r>
+        <w:t xml:space="preserve">The flexibility of the approach was further demonstrated through the production of a sensitivity analysis in which a different set of mapping assumptions about the relationship between </w:t>
+      </w:r>
+      <w:proofErr w:type="spellStart"/>
+      <w:r>
+        <w:t>mRS</w:t>
+      </w:r>
+      <w:proofErr w:type="spellEnd"/>
+      <w:r>
+        <w:t xml:space="preserve"> and GOS categories. This involved only making very minor changes to the code used in the primary analysis, showing how the effects of the mapping assumptions made can be tested relatively simply. </w:t>
+      </w:r>
+    </w:p>
+    <w:p>
+      <w:pPr>
+        <w:spacing w:line="480" w:lineRule="auto"/>
+        <w:jc w:val="both"/>
+      </w:pPr>
+      <w:r>
+        <w:t xml:space="preserve">The clinical as opposed to methodological key finding comes from noting the differences between stroke </w:t>
+      </w:r>
+      <w:proofErr w:type="spellStart"/>
+      <w:r>
+        <w:t>HRQoL</w:t>
+      </w:r>
+      <w:proofErr w:type="spellEnd"/>
+      <w:r>
+        <w:t xml:space="preserve"> estimates for independent and dependent stroke that are based on the XXX, and those based on mapping from YYY. These suggest that the estimates based on the older data may no longer be representative of expected </w:t>
+      </w:r>
+      <w:proofErr w:type="spellStart"/>
+      <w:r>
+        <w:t>HRQoL</w:t>
+      </w:r>
+      <w:proofErr w:type="spellEnd"/>
+      <w:r>
+        <w:t xml:space="preserve"> outcomes following a dependent stroke, and so should not be used. </w:t>
+      </w:r>
+    </w:p>
+    <w:p>
+      <w:pPr>
+        <w:pStyle w:val="Heading2"/>
+        <w:spacing w:line="480" w:lineRule="auto"/>
+        <w:jc w:val="both"/>
+      </w:pPr>
+      <w:r>
         <w:lastRenderedPageBreak/>
-        <w:t xml:space="preserve">The flexibility and </w:t>
-      </w:r>
-      <w:proofErr w:type="spellStart"/>
-      <w:r>
-        <w:t>generalisability</w:t>
-      </w:r>
-      <w:proofErr w:type="spellEnd"/>
-      <w:r>
-        <w:t xml:space="preserve"> of the approach was demonstrated by showing that it could also be applied to use the same clinical data source to populate two series of health states: those related to different stroke outcomes, and those related to different ICH outcomes. This meant that recent and relevant clinical data from a single population could be used to simulate the effects both of strokes and ICHs. </w:t>
-      </w:r>
-    </w:p>
-    <w:p>
-      <w:pPr>
-        <w:spacing w:line="480" w:lineRule="auto"/>
-        <w:jc w:val="both"/>
-      </w:pPr>
-      <w:r>
-        <w:t xml:space="preserve">The flexibility of the approach was further demonstrated through the production of a sensitivity analysis in which a different set of mapping assumptions about the relationship between </w:t>
-      </w:r>
-      <w:proofErr w:type="spellStart"/>
-      <w:r>
-        <w:t>mRS</w:t>
-      </w:r>
-      <w:proofErr w:type="spellEnd"/>
-      <w:r>
-        <w:t xml:space="preserve"> and GOS categories. This involved only making very minor changes to the code used in the primary analysis, showing how the effects of the mapping assumptions made can be tested relatively simply. </w:t>
-      </w:r>
-    </w:p>
-    <w:p>
-      <w:pPr>
-        <w:spacing w:line="480" w:lineRule="auto"/>
-        <w:jc w:val="both"/>
-      </w:pPr>
-      <w:r>
-        <w:t xml:space="preserve">The clinical as opposed to methodological key finding comes from noting the differences between stroke </w:t>
-      </w:r>
-      <w:proofErr w:type="spellStart"/>
-      <w:r>
-        <w:t>HRQoL</w:t>
-      </w:r>
-      <w:proofErr w:type="spellEnd"/>
-      <w:r>
-        <w:t xml:space="preserve"> estimates for independent and dependent stroke that are based on the XXX, and those based on mapping from YYY. These suggest that the estimates based on the older data may no longer be representative of expected </w:t>
-      </w:r>
-      <w:proofErr w:type="spellStart"/>
-      <w:r>
-        <w:t>HRQoL</w:t>
-      </w:r>
-      <w:proofErr w:type="spellEnd"/>
-      <w:r>
-        <w:t xml:space="preserve"> outcomes following a dependent stroke, and so should not be used. </w:t>
-      </w:r>
-    </w:p>
-    <w:p>
-      <w:pPr>
-        <w:pStyle w:val="Heading2"/>
-        <w:spacing w:line="480" w:lineRule="auto"/>
-        <w:jc w:val="both"/>
-      </w:pPr>
-      <w:r>
         <w:t>Possible Mechanism for Findings</w:t>
       </w:r>
     </w:p>
@@ -2982,11 +3183,7 @@
         <w:jc w:val="both"/>
       </w:pPr>
       <w:r>
-        <w:t xml:space="preserve">The estimates produced by the approach are a reflection of both the structural and distributional assumptions made. These assumptions form the rules which are applied to </w:t>
-      </w:r>
-      <w:r>
-        <w:lastRenderedPageBreak/>
-        <w:t xml:space="preserve">generate the results, and so </w:t>
+        <w:t xml:space="preserve">The estimates produced by the approach are a reflection of both the structural and distributional assumptions made. These assumptions form the rules which are applied to generate the results, and so </w:t>
       </w:r>
       <w:proofErr w:type="gramStart"/>
       <w:r>
@@ -3040,6 +3237,7 @@
         <w:jc w:val="both"/>
       </w:pPr>
       <w:r>
+        <w:lastRenderedPageBreak/>
         <w:t>Comparisons with previously published research</w:t>
       </w:r>
     </w:p>
@@ -3107,38 +3305,38 @@
       </w:r>
       <w:proofErr w:type="spellEnd"/>
       <w:r>
-        <w:t xml:space="preserve"> 3), </w:t>
+        <w:t xml:space="preserve"> 3), which has an estimated EQ-5D multiplier over 0.5. Such a finding could be explained by assuming that patient outcomes following stroke have improved due to better short term treatment and intervention. This highlights the importance of making use of more recent data where possible, given that healthcare systems change and improve. To do otherwise may be to misrepresent the costs and clinical consequences of modern treatment regimens for particular conditions. [j40]</w:t>
+      </w:r>
+    </w:p>
+    <w:p>
+      <w:pPr>
+        <w:pStyle w:val="Heading2"/>
+        <w:spacing w:line="480" w:lineRule="auto"/>
+        <w:jc w:val="both"/>
+      </w:pPr>
+      <w:r>
+        <w:t>Limitations</w:t>
+      </w:r>
+    </w:p>
+    <w:p>
+      <w:pPr>
+        <w:spacing w:line="480" w:lineRule="auto"/>
+        <w:jc w:val="both"/>
+      </w:pPr>
+      <w:r>
+        <w:t xml:space="preserve">The approach described here could be described as 'informal Bayesian', in that it combines multiple statistical distributions and assumptions ('priors') in order to derive simulated draws of an unknown derived and downstream distribution ('posteriors'). The 'posterior' distributions are produced by sampling from the 'prior' distributions a large but pre-determined number of </w:t>
+      </w:r>
+      <w:proofErr w:type="gramStart"/>
+      <w:r>
+        <w:t>time</w:t>
+      </w:r>
+      <w:proofErr w:type="gramEnd"/>
+      <w:r>
+        <w:t xml:space="preserve">. However, the approach is not fully Bayesian in that estimates of the parameters are not themselves updated using, for example, a Gibbs sampling process </w:t>
       </w:r>
       <w:r>
         <w:lastRenderedPageBreak/>
-        <w:t>which has an estimated EQ-5D multiplier over 0.5. Such a finding could be explained by assuming that patient outcomes following stroke have improved due to better short term treatment and intervention. This highlights the importance of making use of more recent data where possible, given that healthcare systems change and improve. To do otherwise may be to misrepresent the costs and clinical consequences of modern treatment regimens for particular conditions. [j40]</w:t>
-      </w:r>
-    </w:p>
-    <w:p>
-      <w:pPr>
-        <w:pStyle w:val="Heading2"/>
-        <w:spacing w:line="480" w:lineRule="auto"/>
-        <w:jc w:val="both"/>
-      </w:pPr>
-      <w:r>
-        <w:t>Limitations</w:t>
-      </w:r>
-    </w:p>
-    <w:p>
-      <w:pPr>
-        <w:spacing w:line="480" w:lineRule="auto"/>
-        <w:jc w:val="both"/>
-      </w:pPr>
-      <w:r>
-        <w:t xml:space="preserve">The approach described here could be described as 'informal Bayesian', in that it combines multiple statistical distributions and assumptions ('priors') in order to derive simulated draws of an unknown derived and downstream distribution ('posteriors'). The 'posterior' distributions are produced by sampling from the 'prior' distributions a large but pre-determined number of </w:t>
-      </w:r>
-      <w:proofErr w:type="gramStart"/>
-      <w:r>
-        <w:t>time</w:t>
-      </w:r>
-      <w:proofErr w:type="gramEnd"/>
-      <w:r>
-        <w:t xml:space="preserve">. However, the approach is not fully Bayesian in that estimates of the parameters are not themselves updated using, for example, a Gibbs sampling process applied repeatedly following structural specification of the model. The comparatively quick-and-dirty approach used here has the advantage of simplicity, but a more formal treatment of the estimation of parameters may be preferable in some </w:t>
+        <w:t xml:space="preserve">applied repeatedly following structural specification of the model. The comparatively quick-and-dirty approach used here has the advantage of simplicity, but a more formal treatment of the estimation of parameters may be preferable in some </w:t>
       </w:r>
       <w:commentRangeStart w:id="18"/>
       <w:r>
@@ -3197,7 +3395,6 @@
         <w:jc w:val="both"/>
       </w:pPr>
       <w:r>
-        <w:lastRenderedPageBreak/>
         <w:t xml:space="preserve">No way of quantitatively assessing veracity of results produced as </w:t>
       </w:r>
       <w:proofErr w:type="gramStart"/>
@@ -3285,7 +3482,7 @@
 
 <file path=word/comments.xml><?xml version="1.0" encoding="utf-8"?>
 <w:comments xmlns:wpc="http://schemas.microsoft.com/office/word/2010/wordprocessingCanvas" xmlns:mc="http://schemas.openxmlformats.org/markup-compatibility/2006" xmlns:o="urn:schemas-microsoft-com:office:office" xmlns:r="http://schemas.openxmlformats.org/officeDocument/2006/relationships" xmlns:m="http://schemas.openxmlformats.org/officeDocument/2006/math" xmlns:v="urn:schemas-microsoft-com:vml" xmlns:wp14="http://schemas.microsoft.com/office/word/2010/wordprocessingDrawing" xmlns:wp="http://schemas.openxmlformats.org/drawingml/2006/wordprocessingDrawing" xmlns:w10="urn:schemas-microsoft-com:office:word" xmlns:w="http://schemas.openxmlformats.org/wordprocessingml/2006/main" xmlns:w14="http://schemas.microsoft.com/office/word/2010/wordml" xmlns:wpg="http://schemas.microsoft.com/office/word/2010/wordprocessingGroup" xmlns:wpi="http://schemas.microsoft.com/office/word/2010/wordprocessingInk" xmlns:wne="http://schemas.microsoft.com/office/word/2006/wordml" xmlns:wps="http://schemas.microsoft.com/office/word/2010/wordprocessingShape" mc:Ignorable="w14 wp14">
-  <w:comment w:id="1" w:author="Matt" w:date="2014-11-24T20:54:00Z" w:initials="M">
+  <w:comment w:id="0" w:author="Matt" w:date="2014-11-24T20:54:00Z" w:initials="M">
     <w:p>
       <w:pPr>
         <w:pStyle w:val="CommentText"/>
@@ -3309,7 +3506,7 @@
       </w:r>
     </w:p>
   </w:comment>
-  <w:comment w:id="2" w:author="Matt" w:date="2014-11-24T20:54:00Z" w:initials="M">
+  <w:comment w:id="1" w:author="Matt" w:date="2014-11-24T20:54:00Z" w:initials="M">
     <w:p>
       <w:pPr>
         <w:pStyle w:val="CommentText"/>
@@ -3325,7 +3522,7 @@
       </w:r>
     </w:p>
   </w:comment>
-  <w:comment w:id="3" w:author="Matt" w:date="2014-11-24T20:54:00Z" w:initials="M">
+  <w:comment w:id="2" w:author="Matt" w:date="2014-11-24T20:54:00Z" w:initials="M">
     <w:p>
       <w:pPr>
         <w:pStyle w:val="CommentText"/>
@@ -3341,7 +3538,7 @@
       </w:r>
     </w:p>
   </w:comment>
-  <w:comment w:id="4" w:author="Matt" w:date="2014-11-24T20:54:00Z" w:initials="M">
+  <w:comment w:id="3" w:author="Matt" w:date="2014-11-24T20:54:00Z" w:initials="M">
     <w:p>
       <w:pPr>
         <w:pStyle w:val="CommentText"/>
@@ -3357,7 +3554,7 @@
       </w:r>
     </w:p>
   </w:comment>
-  <w:comment w:id="5" w:author="Matt" w:date="2014-11-24T20:54:00Z" w:initials="M">
+  <w:comment w:id="4" w:author="Matt" w:date="2014-11-24T20:54:00Z" w:initials="M">
     <w:p>
       <w:pPr>
         <w:pStyle w:val="CommentText"/>
@@ -3373,7 +3570,7 @@
       </w:r>
     </w:p>
   </w:comment>
-  <w:comment w:id="6" w:author="Matt" w:date="2014-11-24T20:54:00Z" w:initials="M">
+  <w:comment w:id="5" w:author="Matt" w:date="2014-11-24T20:54:00Z" w:initials="M">
     <w:p>
       <w:pPr>
         <w:pStyle w:val="CommentText"/>
@@ -3397,7 +3594,7 @@
       </w:r>
     </w:p>
   </w:comment>
-  <w:comment w:id="7" w:author="Matt" w:date="2014-11-24T20:54:00Z" w:initials="M">
+  <w:comment w:id="6" w:author="Matt" w:date="2014-11-24T20:54:00Z" w:initials="M">
     <w:p>
       <w:pPr>
         <w:pStyle w:val="CommentText"/>
@@ -3413,7 +3610,7 @@
       </w:r>
     </w:p>
   </w:comment>
-  <w:comment w:id="8" w:author="Matt" w:date="2014-11-24T20:54:00Z" w:initials="M">
+  <w:comment w:id="7" w:author="Matt" w:date="2014-11-24T20:54:00Z" w:initials="M">
     <w:p>
       <w:pPr>
         <w:pStyle w:val="CommentText"/>
@@ -3434,7 +3631,7 @@
       <w:proofErr w:type="spellEnd"/>
     </w:p>
   </w:comment>
-  <w:comment w:id="9" w:author="jm383x" w:date="2014-11-24T20:54:00Z" w:initials="j">
+  <w:comment w:id="8" w:author="jm383x" w:date="2014-11-24T20:54:00Z" w:initials="j">
     <w:p>
       <w:r>
         <w:rPr>
@@ -3460,7 +3657,7 @@
       </w:pPr>
     </w:p>
   </w:comment>
-  <w:comment w:id="10" w:author="Matt" w:date="2014-11-24T20:54:00Z" w:initials="M">
+  <w:comment w:id="9" w:author="Matt" w:date="2014-11-24T20:54:00Z" w:initials="M">
     <w:p>
       <w:pPr>
         <w:pStyle w:val="CommentText"/>
@@ -3476,7 +3673,7 @@
       </w:r>
     </w:p>
   </w:comment>
-  <w:comment w:id="11" w:author="Matt" w:date="2014-11-24T20:54:00Z" w:initials="M">
+  <w:comment w:id="10" w:author="Matt" w:date="2014-11-24T20:54:00Z" w:initials="M">
     <w:p>
       <w:pPr>
         <w:pStyle w:val="CommentText"/>
@@ -3492,7 +3689,7 @@
       </w:r>
     </w:p>
   </w:comment>
-  <w:comment w:id="12" w:author="jm383x" w:date="2014-11-24T20:54:00Z" w:initials="j">
+  <w:comment w:id="11" w:author="jm383x" w:date="2014-11-24T20:54:00Z" w:initials="j">
     <w:p>
       <w:r>
         <w:rPr>
@@ -3528,7 +3725,7 @@
       </w:pPr>
     </w:p>
   </w:comment>
-  <w:comment w:id="13" w:author="Matt" w:date="2014-11-24T20:54:00Z" w:initials="M">
+  <w:comment w:id="12" w:author="Matt" w:date="2014-11-24T20:54:00Z" w:initials="M">
     <w:p>
       <w:pPr>
         <w:pStyle w:val="CommentText"/>
@@ -3544,7 +3741,7 @@
       </w:r>
     </w:p>
   </w:comment>
-  <w:comment w:id="14" w:author="Matt" w:date="2014-11-24T20:54:00Z" w:initials="M">
+  <w:comment w:id="13" w:author="Matt" w:date="2014-11-24T20:54:00Z" w:initials="M">
     <w:p>
       <w:pPr>
         <w:pStyle w:val="CommentText"/>
@@ -3703,7 +3900,7 @@
           <w:rPr>
             <w:noProof/>
           </w:rPr>
-          <w:t>5</w:t>
+          <w:t>10</w:t>
         </w:r>
         <w:r>
           <w:rPr>

</xml_diff>